<commit_message>
push for monday 5/1
</commit_message>
<xml_diff>
--- a/classes/spring2023/132/finalexam_studyguide.docx
+++ b/classes/spring2023/132/finalexam_studyguide.docx
@@ -869,18 +869,3135 @@
     <w:p>
       <w:pPr>
         <w:pStyle w:val="ListParagraph"/>
-        <w:jc w:val="center"/>
-        <w:rPr>
-          <w:sz w:val="24"/>
-          <w:szCs w:val="24"/>
-        </w:rPr>
-      </w:pPr>
-      <w:r>
-        <w:rPr>
-          <w:sz w:val="24"/>
-          <w:szCs w:val="24"/>
-        </w:rPr>
-        <w:t>(Coming Soon)</w:t>
+        <w:numPr>
+          <w:ilvl w:val="0"/>
+          <w:numId w:val="7"/>
+        </w:numPr>
+        <w:rPr>
+          <w:sz w:val="24"/>
+          <w:szCs w:val="24"/>
+        </w:rPr>
+      </w:pPr>
+      <w:r>
+        <w:rPr>
+          <w:sz w:val="24"/>
+          <w:szCs w:val="24"/>
+        </w:rPr>
+        <w:t>What is the running time of adding a new element to a stack?</w:t>
+      </w:r>
+    </w:p>
+    <w:p>
+      <w:pPr>
+        <w:pStyle w:val="ListParagraph"/>
+        <w:numPr>
+          <w:ilvl w:val="1"/>
+          <w:numId w:val="7"/>
+        </w:numPr>
+        <w:rPr>
+          <w:sz w:val="24"/>
+          <w:szCs w:val="24"/>
+        </w:rPr>
+      </w:pPr>
+      <w:r>
+        <w:rPr>
+          <w:sz w:val="24"/>
+          <w:szCs w:val="24"/>
+        </w:rPr>
+        <w:t>O(1)</w:t>
+      </w:r>
+    </w:p>
+    <w:p>
+      <w:pPr>
+        <w:pStyle w:val="ListParagraph"/>
+        <w:numPr>
+          <w:ilvl w:val="1"/>
+          <w:numId w:val="7"/>
+        </w:numPr>
+        <w:rPr>
+          <w:sz w:val="24"/>
+          <w:szCs w:val="24"/>
+        </w:rPr>
+      </w:pPr>
+      <w:r>
+        <w:rPr>
+          <w:sz w:val="24"/>
+          <w:szCs w:val="24"/>
+        </w:rPr>
+        <w:t>O(N)</w:t>
+      </w:r>
+    </w:p>
+    <w:p>
+      <w:pPr>
+        <w:pStyle w:val="ListParagraph"/>
+        <w:numPr>
+          <w:ilvl w:val="1"/>
+          <w:numId w:val="7"/>
+        </w:numPr>
+        <w:rPr>
+          <w:sz w:val="24"/>
+          <w:szCs w:val="24"/>
+        </w:rPr>
+      </w:pPr>
+      <w:r>
+        <w:rPr>
+          <w:sz w:val="24"/>
+          <w:szCs w:val="24"/>
+        </w:rPr>
+        <w:t>O(N</w:t>
+      </w:r>
+      <w:r>
+        <w:rPr>
+          <w:sz w:val="24"/>
+          <w:szCs w:val="24"/>
+          <w:vertAlign w:val="superscript"/>
+        </w:rPr>
+        <w:t>2</w:t>
+      </w:r>
+      <w:r>
+        <w:rPr>
+          <w:sz w:val="24"/>
+          <w:szCs w:val="24"/>
+        </w:rPr>
+        <w:t>)</w:t>
+      </w:r>
+    </w:p>
+    <w:p>
+      <w:pPr>
+        <w:pStyle w:val="ListParagraph"/>
+        <w:numPr>
+          <w:ilvl w:val="1"/>
+          <w:numId w:val="7"/>
+        </w:numPr>
+        <w:rPr>
+          <w:sz w:val="24"/>
+          <w:szCs w:val="24"/>
+        </w:rPr>
+      </w:pPr>
+      <w:r>
+        <w:rPr>
+          <w:sz w:val="24"/>
+          <w:szCs w:val="24"/>
+        </w:rPr>
+        <w:t>O(</w:t>
+      </w:r>
+      <w:proofErr w:type="spellStart"/>
+      <w:r>
+        <w:rPr>
+          <w:sz w:val="24"/>
+          <w:szCs w:val="24"/>
+        </w:rPr>
+        <w:t>logn</w:t>
+      </w:r>
+      <w:proofErr w:type="spellEnd"/>
+      <w:r>
+        <w:rPr>
+          <w:sz w:val="24"/>
+          <w:szCs w:val="24"/>
+        </w:rPr>
+        <w:t>)</w:t>
+      </w:r>
+    </w:p>
+    <w:p>
+      <w:pPr>
+        <w:rPr>
+          <w:sz w:val="24"/>
+          <w:szCs w:val="24"/>
+        </w:rPr>
+      </w:pPr>
+    </w:p>
+    <w:p>
+      <w:pPr>
+        <w:rPr>
+          <w:sz w:val="24"/>
+          <w:szCs w:val="24"/>
+        </w:rPr>
+      </w:pPr>
+    </w:p>
+    <w:p>
+      <w:pPr>
+        <w:rPr>
+          <w:sz w:val="24"/>
+          <w:szCs w:val="24"/>
+        </w:rPr>
+      </w:pPr>
+    </w:p>
+    <w:p>
+      <w:pPr>
+        <w:rPr>
+          <w:sz w:val="24"/>
+          <w:szCs w:val="24"/>
+        </w:rPr>
+      </w:pPr>
+    </w:p>
+    <w:p>
+      <w:pPr>
+        <w:rPr>
+          <w:sz w:val="24"/>
+          <w:szCs w:val="24"/>
+        </w:rPr>
+      </w:pPr>
+    </w:p>
+    <w:p>
+      <w:pPr>
+        <w:rPr>
+          <w:sz w:val="24"/>
+          <w:szCs w:val="24"/>
+        </w:rPr>
+      </w:pPr>
+    </w:p>
+    <w:p>
+      <w:pPr>
+        <w:rPr>
+          <w:sz w:val="24"/>
+          <w:szCs w:val="24"/>
+        </w:rPr>
+      </w:pPr>
+    </w:p>
+    <w:p>
+      <w:pPr>
+        <w:rPr>
+          <w:sz w:val="24"/>
+          <w:szCs w:val="24"/>
+        </w:rPr>
+      </w:pPr>
+    </w:p>
+    <w:p>
+      <w:pPr>
+        <w:rPr>
+          <w:sz w:val="24"/>
+          <w:szCs w:val="24"/>
+        </w:rPr>
+      </w:pPr>
+    </w:p>
+    <w:p>
+      <w:pPr>
+        <w:pStyle w:val="ListParagraph"/>
+        <w:numPr>
+          <w:ilvl w:val="0"/>
+          <w:numId w:val="7"/>
+        </w:numPr>
+        <w:rPr>
+          <w:sz w:val="24"/>
+          <w:szCs w:val="24"/>
+        </w:rPr>
+      </w:pPr>
+      <w:r>
+        <w:rPr>
+          <w:sz w:val="24"/>
+          <w:szCs w:val="24"/>
+        </w:rPr>
+        <w:t>How does Merge Sort achieve O(</w:t>
+      </w:r>
+      <w:proofErr w:type="spellStart"/>
+      <w:r>
+        <w:rPr>
+          <w:sz w:val="24"/>
+          <w:szCs w:val="24"/>
+        </w:rPr>
+        <w:t>nlogn</w:t>
+      </w:r>
+      <w:proofErr w:type="spellEnd"/>
+      <w:r>
+        <w:rPr>
+          <w:sz w:val="24"/>
+          <w:szCs w:val="24"/>
+        </w:rPr>
+        <w:t>) running time?</w:t>
+      </w:r>
+    </w:p>
+    <w:p>
+      <w:pPr>
+        <w:pStyle w:val="ListParagraph"/>
+        <w:ind w:left="1080"/>
+        <w:rPr>
+          <w:sz w:val="24"/>
+          <w:szCs w:val="24"/>
+        </w:rPr>
+      </w:pPr>
+    </w:p>
+    <w:p>
+      <w:pPr>
+        <w:pStyle w:val="ListParagraph"/>
+        <w:ind w:left="1080"/>
+        <w:rPr>
+          <w:sz w:val="24"/>
+          <w:szCs w:val="24"/>
+        </w:rPr>
+      </w:pPr>
+    </w:p>
+    <w:p>
+      <w:pPr>
+        <w:pStyle w:val="ListParagraph"/>
+        <w:ind w:left="1080"/>
+        <w:rPr>
+          <w:sz w:val="24"/>
+          <w:szCs w:val="24"/>
+        </w:rPr>
+      </w:pPr>
+    </w:p>
+    <w:p>
+      <w:pPr>
+        <w:pStyle w:val="ListParagraph"/>
+        <w:ind w:left="1080"/>
+        <w:rPr>
+          <w:sz w:val="24"/>
+          <w:szCs w:val="24"/>
+        </w:rPr>
+      </w:pPr>
+    </w:p>
+    <w:p>
+      <w:pPr>
+        <w:pStyle w:val="ListParagraph"/>
+        <w:ind w:left="1080"/>
+        <w:rPr>
+          <w:sz w:val="24"/>
+          <w:szCs w:val="24"/>
+        </w:rPr>
+      </w:pPr>
+    </w:p>
+    <w:p>
+      <w:pPr>
+        <w:pStyle w:val="ListParagraph"/>
+        <w:ind w:left="1080"/>
+        <w:rPr>
+          <w:sz w:val="24"/>
+          <w:szCs w:val="24"/>
+        </w:rPr>
+      </w:pPr>
+    </w:p>
+    <w:p>
+      <w:pPr>
+        <w:rPr>
+          <w:sz w:val="24"/>
+          <w:szCs w:val="24"/>
+        </w:rPr>
+      </w:pPr>
+    </w:p>
+    <w:p>
+      <w:pPr>
+        <w:rPr>
+          <w:sz w:val="24"/>
+          <w:szCs w:val="24"/>
+        </w:rPr>
+      </w:pPr>
+    </w:p>
+    <w:p>
+      <w:pPr>
+        <w:rPr>
+          <w:sz w:val="24"/>
+          <w:szCs w:val="24"/>
+        </w:rPr>
+      </w:pPr>
+    </w:p>
+    <w:p>
+      <w:pPr>
+        <w:pStyle w:val="ListParagraph"/>
+        <w:numPr>
+          <w:ilvl w:val="0"/>
+          <w:numId w:val="7"/>
+        </w:numPr>
+        <w:rPr>
+          <w:sz w:val="24"/>
+          <w:szCs w:val="24"/>
+        </w:rPr>
+      </w:pPr>
+      <w:r>
+        <w:rPr>
+          <w:sz w:val="24"/>
+          <w:szCs w:val="24"/>
+        </w:rPr>
+        <w:t xml:space="preserve">True/False: The Binary Search algorithm only works on a sorted dataset. </w:t>
+      </w:r>
+    </w:p>
+    <w:p>
+      <w:pPr>
+        <w:pStyle w:val="ListParagraph"/>
+        <w:ind w:left="1080"/>
+        <w:rPr>
+          <w:sz w:val="24"/>
+          <w:szCs w:val="24"/>
+        </w:rPr>
+      </w:pPr>
+    </w:p>
+    <w:p>
+      <w:pPr>
+        <w:pStyle w:val="ListParagraph"/>
+        <w:ind w:left="1080"/>
+        <w:rPr>
+          <w:sz w:val="24"/>
+          <w:szCs w:val="24"/>
+        </w:rPr>
+      </w:pPr>
+    </w:p>
+    <w:p>
+      <w:pPr>
+        <w:pStyle w:val="ListParagraph"/>
+        <w:ind w:left="1080"/>
+        <w:rPr>
+          <w:sz w:val="24"/>
+          <w:szCs w:val="24"/>
+        </w:rPr>
+      </w:pPr>
+    </w:p>
+    <w:p>
+      <w:pPr>
+        <w:pStyle w:val="ListParagraph"/>
+        <w:ind w:left="1080"/>
+        <w:rPr>
+          <w:sz w:val="24"/>
+          <w:szCs w:val="24"/>
+        </w:rPr>
+      </w:pPr>
+    </w:p>
+    <w:p>
+      <w:pPr>
+        <w:pStyle w:val="ListParagraph"/>
+        <w:ind w:left="1080"/>
+        <w:rPr>
+          <w:sz w:val="24"/>
+          <w:szCs w:val="24"/>
+        </w:rPr>
+      </w:pPr>
+    </w:p>
+    <w:p>
+      <w:pPr>
+        <w:pStyle w:val="ListParagraph"/>
+        <w:ind w:left="1080"/>
+        <w:rPr>
+          <w:sz w:val="24"/>
+          <w:szCs w:val="24"/>
+        </w:rPr>
+      </w:pPr>
+    </w:p>
+    <w:p>
+      <w:pPr>
+        <w:pStyle w:val="ListParagraph"/>
+        <w:ind w:left="1080"/>
+        <w:rPr>
+          <w:sz w:val="24"/>
+          <w:szCs w:val="24"/>
+        </w:rPr>
+      </w:pPr>
+    </w:p>
+    <w:p>
+      <w:pPr>
+        <w:pStyle w:val="ListParagraph"/>
+        <w:ind w:left="1080"/>
+        <w:rPr>
+          <w:sz w:val="24"/>
+          <w:szCs w:val="24"/>
+        </w:rPr>
+      </w:pPr>
+    </w:p>
+    <w:p>
+      <w:pPr>
+        <w:pStyle w:val="ListParagraph"/>
+        <w:ind w:left="1080"/>
+        <w:rPr>
+          <w:sz w:val="24"/>
+          <w:szCs w:val="24"/>
+        </w:rPr>
+      </w:pPr>
+    </w:p>
+    <w:p>
+      <w:pPr>
+        <w:rPr>
+          <w:sz w:val="24"/>
+          <w:szCs w:val="24"/>
+        </w:rPr>
+      </w:pPr>
+    </w:p>
+    <w:p>
+      <w:pPr>
+        <w:pStyle w:val="ListParagraph"/>
+        <w:numPr>
+          <w:ilvl w:val="0"/>
+          <w:numId w:val="7"/>
+        </w:numPr>
+        <w:rPr>
+          <w:sz w:val="24"/>
+          <w:szCs w:val="24"/>
+        </w:rPr>
+      </w:pPr>
+      <w:r>
+        <w:rPr>
+          <w:sz w:val="24"/>
+          <w:szCs w:val="24"/>
+        </w:rPr>
+        <w:lastRenderedPageBreak/>
+        <w:t>Consider the following code:</w:t>
+      </w:r>
+    </w:p>
+    <w:p>
+      <w:pPr>
+        <w:pStyle w:val="NormalWeb"/>
+        <w:shd w:val="clear" w:color="auto" w:fill="FFFFFF"/>
+        <w:ind w:left="720"/>
+        <w:rPr>
+          <w:rFonts w:ascii="Consolas" w:hAnsi="Consolas"/>
+          <w:color w:val="000000"/>
+        </w:rPr>
+      </w:pPr>
+      <w:r>
+        <w:rPr>
+          <w:rFonts w:ascii="Consolas" w:hAnsi="Consolas"/>
+          <w:color w:val="000000"/>
+        </w:rPr>
+        <w:t xml:space="preserve">Queue&lt;String&gt; </w:t>
+      </w:r>
+      <w:r>
+        <w:rPr>
+          <w:rFonts w:ascii="Consolas" w:hAnsi="Consolas"/>
+          <w:color w:val="6A3E3E"/>
+        </w:rPr>
+        <w:t>queue</w:t>
+      </w:r>
+      <w:r>
+        <w:rPr>
+          <w:rFonts w:ascii="Consolas" w:hAnsi="Consolas"/>
+          <w:color w:val="000000"/>
+        </w:rPr>
+        <w:t xml:space="preserve"> = </w:t>
+      </w:r>
+      <w:r>
+        <w:rPr>
+          <w:rFonts w:ascii="Consolas" w:hAnsi="Consolas"/>
+          <w:b/>
+          <w:bCs/>
+          <w:color w:val="7F0055"/>
+        </w:rPr>
+        <w:t>new</w:t>
+      </w:r>
+      <w:r>
+        <w:rPr>
+          <w:rFonts w:ascii="Consolas" w:hAnsi="Consolas"/>
+          <w:color w:val="000000"/>
+        </w:rPr>
+        <w:t xml:space="preserve"> LinkedList&lt;String&gt;(</w:t>
+      </w:r>
+      <w:proofErr w:type="gramStart"/>
+      <w:r>
+        <w:rPr>
+          <w:rFonts w:ascii="Consolas" w:hAnsi="Consolas"/>
+          <w:color w:val="000000"/>
+        </w:rPr>
+        <w:t>);</w:t>
+      </w:r>
+      <w:proofErr w:type="gramEnd"/>
+    </w:p>
+    <w:p>
+      <w:pPr>
+        <w:pStyle w:val="NormalWeb"/>
+        <w:shd w:val="clear" w:color="auto" w:fill="FFFFFF"/>
+        <w:ind w:left="720"/>
+        <w:rPr>
+          <w:rFonts w:ascii="Consolas" w:hAnsi="Consolas"/>
+          <w:color w:val="000000"/>
+        </w:rPr>
+      </w:pPr>
+      <w:proofErr w:type="spellStart"/>
+      <w:r>
+        <w:rPr>
+          <w:rFonts w:ascii="Consolas" w:hAnsi="Consolas"/>
+          <w:color w:val="6A3E3E"/>
+        </w:rPr>
+        <w:t>queue</w:t>
+      </w:r>
+      <w:r>
+        <w:rPr>
+          <w:rFonts w:ascii="Consolas" w:hAnsi="Consolas"/>
+          <w:color w:val="000000"/>
+        </w:rPr>
+        <w:t>.add</w:t>
+      </w:r>
+      <w:proofErr w:type="spellEnd"/>
+      <w:r>
+        <w:rPr>
+          <w:rFonts w:ascii="Consolas" w:hAnsi="Consolas"/>
+          <w:color w:val="000000"/>
+        </w:rPr>
+        <w:t>(</w:t>
+      </w:r>
+      <w:r>
+        <w:rPr>
+          <w:rFonts w:ascii="Consolas" w:hAnsi="Consolas"/>
+          <w:color w:val="2A00FF"/>
+        </w:rPr>
+        <w:t>"Blue"</w:t>
+      </w:r>
+      <w:proofErr w:type="gramStart"/>
+      <w:r>
+        <w:rPr>
+          <w:rFonts w:ascii="Consolas" w:hAnsi="Consolas"/>
+          <w:color w:val="000000"/>
+        </w:rPr>
+        <w:t>);</w:t>
+      </w:r>
+      <w:proofErr w:type="gramEnd"/>
+    </w:p>
+    <w:p>
+      <w:pPr>
+        <w:pStyle w:val="NormalWeb"/>
+        <w:shd w:val="clear" w:color="auto" w:fill="FFFFFF"/>
+        <w:ind w:left="720"/>
+        <w:rPr>
+          <w:rFonts w:ascii="Consolas" w:hAnsi="Consolas"/>
+          <w:color w:val="000000"/>
+        </w:rPr>
+      </w:pPr>
+      <w:proofErr w:type="spellStart"/>
+      <w:r>
+        <w:rPr>
+          <w:rFonts w:ascii="Consolas" w:hAnsi="Consolas"/>
+          <w:color w:val="6A3E3E"/>
+        </w:rPr>
+        <w:t>queue</w:t>
+      </w:r>
+      <w:r>
+        <w:rPr>
+          <w:rFonts w:ascii="Consolas" w:hAnsi="Consolas"/>
+          <w:color w:val="000000"/>
+        </w:rPr>
+        <w:t>.add</w:t>
+      </w:r>
+      <w:proofErr w:type="spellEnd"/>
+      <w:r>
+        <w:rPr>
+          <w:rFonts w:ascii="Consolas" w:hAnsi="Consolas"/>
+          <w:color w:val="000000"/>
+        </w:rPr>
+        <w:t>(</w:t>
+      </w:r>
+      <w:r>
+        <w:rPr>
+          <w:rFonts w:ascii="Consolas" w:hAnsi="Consolas"/>
+          <w:color w:val="2A00FF"/>
+        </w:rPr>
+        <w:t>"Red"</w:t>
+      </w:r>
+      <w:proofErr w:type="gramStart"/>
+      <w:r>
+        <w:rPr>
+          <w:rFonts w:ascii="Consolas" w:hAnsi="Consolas"/>
+          <w:color w:val="000000"/>
+        </w:rPr>
+        <w:t>);</w:t>
+      </w:r>
+      <w:proofErr w:type="gramEnd"/>
+    </w:p>
+    <w:p>
+      <w:pPr>
+        <w:pStyle w:val="NormalWeb"/>
+        <w:shd w:val="clear" w:color="auto" w:fill="FFFFFF"/>
+        <w:ind w:left="720"/>
+        <w:rPr>
+          <w:rFonts w:ascii="Consolas" w:hAnsi="Consolas"/>
+          <w:color w:val="000000"/>
+        </w:rPr>
+      </w:pPr>
+      <w:proofErr w:type="spellStart"/>
+      <w:r>
+        <w:rPr>
+          <w:rFonts w:ascii="Consolas" w:hAnsi="Consolas"/>
+          <w:color w:val="6A3E3E"/>
+        </w:rPr>
+        <w:t>queue</w:t>
+      </w:r>
+      <w:r>
+        <w:rPr>
+          <w:rFonts w:ascii="Consolas" w:hAnsi="Consolas"/>
+          <w:color w:val="000000"/>
+        </w:rPr>
+        <w:t>.add</w:t>
+      </w:r>
+      <w:proofErr w:type="spellEnd"/>
+      <w:r>
+        <w:rPr>
+          <w:rFonts w:ascii="Consolas" w:hAnsi="Consolas"/>
+          <w:color w:val="000000"/>
+        </w:rPr>
+        <w:t>(</w:t>
+      </w:r>
+      <w:r>
+        <w:rPr>
+          <w:rFonts w:ascii="Consolas" w:hAnsi="Consolas"/>
+          <w:color w:val="2A00FF"/>
+        </w:rPr>
+        <w:t>"Yellow"</w:t>
+      </w:r>
+      <w:proofErr w:type="gramStart"/>
+      <w:r>
+        <w:rPr>
+          <w:rFonts w:ascii="Consolas" w:hAnsi="Consolas"/>
+          <w:color w:val="000000"/>
+        </w:rPr>
+        <w:t>);</w:t>
+      </w:r>
+      <w:proofErr w:type="gramEnd"/>
+    </w:p>
+    <w:p>
+      <w:pPr>
+        <w:pStyle w:val="NormalWeb"/>
+        <w:shd w:val="clear" w:color="auto" w:fill="FFFFFF"/>
+        <w:ind w:left="720"/>
+        <w:rPr>
+          <w:rFonts w:ascii="Consolas" w:hAnsi="Consolas"/>
+          <w:color w:val="000000"/>
+        </w:rPr>
+      </w:pPr>
+      <w:proofErr w:type="spellStart"/>
+      <w:r>
+        <w:rPr>
+          <w:rFonts w:ascii="Consolas" w:hAnsi="Consolas"/>
+          <w:color w:val="000000"/>
+        </w:rPr>
+        <w:t>System.</w:t>
+      </w:r>
+      <w:r>
+        <w:rPr>
+          <w:rFonts w:ascii="Consolas" w:hAnsi="Consolas"/>
+          <w:b/>
+          <w:bCs/>
+          <w:i/>
+          <w:iCs/>
+          <w:color w:val="0000C0"/>
+        </w:rPr>
+        <w:t>out</w:t>
+      </w:r>
+      <w:r>
+        <w:rPr>
+          <w:rFonts w:ascii="Consolas" w:hAnsi="Consolas"/>
+          <w:color w:val="000000"/>
+        </w:rPr>
+        <w:t>.println</w:t>
+      </w:r>
+      <w:proofErr w:type="spellEnd"/>
+      <w:r>
+        <w:rPr>
+          <w:rFonts w:ascii="Consolas" w:hAnsi="Consolas"/>
+          <w:color w:val="000000"/>
+        </w:rPr>
+        <w:t>(</w:t>
+      </w:r>
+      <w:proofErr w:type="spellStart"/>
+      <w:r>
+        <w:rPr>
+          <w:rFonts w:ascii="Consolas" w:hAnsi="Consolas"/>
+          <w:color w:val="6A3E3E"/>
+        </w:rPr>
+        <w:t>queue</w:t>
+      </w:r>
+      <w:r>
+        <w:rPr>
+          <w:rFonts w:ascii="Consolas" w:hAnsi="Consolas"/>
+          <w:color w:val="000000"/>
+        </w:rPr>
+        <w:t>.remove</w:t>
+      </w:r>
+      <w:proofErr w:type="spellEnd"/>
+      <w:r>
+        <w:rPr>
+          <w:rFonts w:ascii="Consolas" w:hAnsi="Consolas"/>
+          <w:color w:val="000000"/>
+        </w:rPr>
+        <w:t>()</w:t>
+      </w:r>
+      <w:proofErr w:type="gramStart"/>
+      <w:r>
+        <w:rPr>
+          <w:rFonts w:ascii="Consolas" w:hAnsi="Consolas"/>
+          <w:color w:val="000000"/>
+        </w:rPr>
+        <w:t>);</w:t>
+      </w:r>
+      <w:proofErr w:type="gramEnd"/>
+    </w:p>
+    <w:p>
+      <w:pPr>
+        <w:pStyle w:val="NormalWeb"/>
+        <w:shd w:val="clear" w:color="auto" w:fill="FFFFFF"/>
+        <w:ind w:left="720"/>
+        <w:rPr>
+          <w:rFonts w:ascii="Consolas" w:hAnsi="Consolas"/>
+          <w:color w:val="000000"/>
+        </w:rPr>
+      </w:pPr>
+      <w:proofErr w:type="spellStart"/>
+      <w:r>
+        <w:rPr>
+          <w:rFonts w:ascii="Consolas" w:hAnsi="Consolas"/>
+          <w:color w:val="6A3E3E"/>
+        </w:rPr>
+        <w:t>queue</w:t>
+      </w:r>
+      <w:r>
+        <w:rPr>
+          <w:rFonts w:ascii="Consolas" w:hAnsi="Consolas"/>
+          <w:color w:val="000000"/>
+        </w:rPr>
+        <w:t>.add</w:t>
+      </w:r>
+      <w:proofErr w:type="spellEnd"/>
+      <w:r>
+        <w:rPr>
+          <w:rFonts w:ascii="Consolas" w:hAnsi="Consolas"/>
+          <w:color w:val="000000"/>
+        </w:rPr>
+        <w:t>(</w:t>
+      </w:r>
+      <w:r>
+        <w:rPr>
+          <w:rFonts w:ascii="Consolas" w:hAnsi="Consolas"/>
+          <w:color w:val="2A00FF"/>
+        </w:rPr>
+        <w:t>"Green"</w:t>
+      </w:r>
+      <w:proofErr w:type="gramStart"/>
+      <w:r>
+        <w:rPr>
+          <w:rFonts w:ascii="Consolas" w:hAnsi="Consolas"/>
+          <w:color w:val="000000"/>
+        </w:rPr>
+        <w:t>);</w:t>
+      </w:r>
+      <w:proofErr w:type="gramEnd"/>
+    </w:p>
+    <w:p>
+      <w:pPr>
+        <w:pStyle w:val="NormalWeb"/>
+        <w:shd w:val="clear" w:color="auto" w:fill="FFFFFF"/>
+        <w:ind w:left="720"/>
+        <w:rPr>
+          <w:rFonts w:ascii="Consolas" w:hAnsi="Consolas"/>
+          <w:color w:val="000000"/>
+        </w:rPr>
+      </w:pPr>
+      <w:proofErr w:type="spellStart"/>
+      <w:r>
+        <w:rPr>
+          <w:rFonts w:ascii="Consolas" w:hAnsi="Consolas"/>
+          <w:color w:val="6A3E3E"/>
+        </w:rPr>
+        <w:t>queue</w:t>
+      </w:r>
+      <w:r>
+        <w:rPr>
+          <w:rFonts w:ascii="Consolas" w:hAnsi="Consolas"/>
+          <w:color w:val="000000"/>
+        </w:rPr>
+        <w:t>.add</w:t>
+      </w:r>
+      <w:proofErr w:type="spellEnd"/>
+      <w:r>
+        <w:rPr>
+          <w:rFonts w:ascii="Consolas" w:hAnsi="Consolas"/>
+          <w:color w:val="000000"/>
+        </w:rPr>
+        <w:t>(</w:t>
+      </w:r>
+      <w:r>
+        <w:rPr>
+          <w:rFonts w:ascii="Consolas" w:hAnsi="Consolas"/>
+          <w:color w:val="2A00FF"/>
+        </w:rPr>
+        <w:t>"Purple"</w:t>
+      </w:r>
+      <w:proofErr w:type="gramStart"/>
+      <w:r>
+        <w:rPr>
+          <w:rFonts w:ascii="Consolas" w:hAnsi="Consolas"/>
+          <w:color w:val="000000"/>
+        </w:rPr>
+        <w:t>);</w:t>
+      </w:r>
+      <w:proofErr w:type="gramEnd"/>
+    </w:p>
+    <w:p>
+      <w:pPr>
+        <w:pStyle w:val="NormalWeb"/>
+        <w:shd w:val="clear" w:color="auto" w:fill="FFFFFF"/>
+        <w:ind w:left="720"/>
+        <w:rPr>
+          <w:rFonts w:ascii="Consolas" w:hAnsi="Consolas"/>
+          <w:color w:val="000000"/>
+        </w:rPr>
+      </w:pPr>
+      <w:proofErr w:type="spellStart"/>
+      <w:r>
+        <w:rPr>
+          <w:rFonts w:ascii="Consolas" w:hAnsi="Consolas"/>
+          <w:color w:val="000000"/>
+        </w:rPr>
+        <w:t>System.</w:t>
+      </w:r>
+      <w:r>
+        <w:rPr>
+          <w:rFonts w:ascii="Consolas" w:hAnsi="Consolas"/>
+          <w:b/>
+          <w:bCs/>
+          <w:i/>
+          <w:iCs/>
+          <w:color w:val="0000C0"/>
+        </w:rPr>
+        <w:t>out</w:t>
+      </w:r>
+      <w:r>
+        <w:rPr>
+          <w:rFonts w:ascii="Consolas" w:hAnsi="Consolas"/>
+          <w:color w:val="000000"/>
+        </w:rPr>
+        <w:t>.println</w:t>
+      </w:r>
+      <w:proofErr w:type="spellEnd"/>
+      <w:r>
+        <w:rPr>
+          <w:rFonts w:ascii="Consolas" w:hAnsi="Consolas"/>
+          <w:color w:val="000000"/>
+        </w:rPr>
+        <w:t>(</w:t>
+      </w:r>
+      <w:proofErr w:type="spellStart"/>
+      <w:r>
+        <w:rPr>
+          <w:rFonts w:ascii="Consolas" w:hAnsi="Consolas"/>
+          <w:color w:val="6A3E3E"/>
+        </w:rPr>
+        <w:t>queue</w:t>
+      </w:r>
+      <w:r>
+        <w:rPr>
+          <w:rFonts w:ascii="Consolas" w:hAnsi="Consolas"/>
+          <w:color w:val="000000"/>
+        </w:rPr>
+        <w:t>.peek</w:t>
+      </w:r>
+      <w:proofErr w:type="spellEnd"/>
+      <w:r>
+        <w:rPr>
+          <w:rFonts w:ascii="Consolas" w:hAnsi="Consolas"/>
+          <w:color w:val="000000"/>
+        </w:rPr>
+        <w:t>()</w:t>
+      </w:r>
+      <w:proofErr w:type="gramStart"/>
+      <w:r>
+        <w:rPr>
+          <w:rFonts w:ascii="Consolas" w:hAnsi="Consolas"/>
+          <w:color w:val="000000"/>
+        </w:rPr>
+        <w:t>);</w:t>
+      </w:r>
+      <w:proofErr w:type="gramEnd"/>
+    </w:p>
+    <w:p>
+      <w:pPr>
+        <w:pStyle w:val="NormalWeb"/>
+        <w:shd w:val="clear" w:color="auto" w:fill="FFFFFF"/>
+        <w:ind w:left="720"/>
+        <w:rPr>
+          <w:rFonts w:ascii="Consolas" w:hAnsi="Consolas"/>
+          <w:color w:val="000000"/>
+        </w:rPr>
+      </w:pPr>
+      <w:proofErr w:type="spellStart"/>
+      <w:r>
+        <w:rPr>
+          <w:rFonts w:ascii="Consolas" w:hAnsi="Consolas"/>
+          <w:color w:val="6A3E3E"/>
+        </w:rPr>
+        <w:t>queue</w:t>
+      </w:r>
+      <w:r>
+        <w:rPr>
+          <w:rFonts w:ascii="Consolas" w:hAnsi="Consolas"/>
+          <w:color w:val="000000"/>
+        </w:rPr>
+        <w:t>.remove</w:t>
+      </w:r>
+      <w:proofErr w:type="spellEnd"/>
+      <w:r>
+        <w:rPr>
+          <w:rFonts w:ascii="Consolas" w:hAnsi="Consolas"/>
+          <w:color w:val="000000"/>
+        </w:rPr>
+        <w:t>(</w:t>
+      </w:r>
+      <w:proofErr w:type="gramStart"/>
+      <w:r>
+        <w:rPr>
+          <w:rFonts w:ascii="Consolas" w:hAnsi="Consolas"/>
+          <w:color w:val="000000"/>
+        </w:rPr>
+        <w:t>);</w:t>
+      </w:r>
+      <w:proofErr w:type="gramEnd"/>
+    </w:p>
+    <w:p>
+      <w:pPr>
+        <w:pStyle w:val="NormalWeb"/>
+        <w:shd w:val="clear" w:color="auto" w:fill="FFFFFF"/>
+        <w:ind w:left="720"/>
+        <w:rPr>
+          <w:rFonts w:ascii="Consolas" w:hAnsi="Consolas"/>
+          <w:color w:val="000000"/>
+        </w:rPr>
+      </w:pPr>
+      <w:proofErr w:type="spellStart"/>
+      <w:r>
+        <w:rPr>
+          <w:rFonts w:ascii="Consolas" w:hAnsi="Consolas"/>
+          <w:color w:val="6A3E3E"/>
+        </w:rPr>
+        <w:t>queue</w:t>
+      </w:r>
+      <w:r>
+        <w:rPr>
+          <w:rFonts w:ascii="Consolas" w:hAnsi="Consolas"/>
+          <w:color w:val="000000"/>
+        </w:rPr>
+        <w:t>.add</w:t>
+      </w:r>
+      <w:proofErr w:type="spellEnd"/>
+      <w:r>
+        <w:rPr>
+          <w:rFonts w:ascii="Consolas" w:hAnsi="Consolas"/>
+          <w:color w:val="000000"/>
+        </w:rPr>
+        <w:t>(</w:t>
+      </w:r>
+      <w:r>
+        <w:rPr>
+          <w:rFonts w:ascii="Consolas" w:hAnsi="Consolas"/>
+          <w:color w:val="2A00FF"/>
+        </w:rPr>
+        <w:t>"Orange"</w:t>
+      </w:r>
+      <w:proofErr w:type="gramStart"/>
+      <w:r>
+        <w:rPr>
+          <w:rFonts w:ascii="Consolas" w:hAnsi="Consolas"/>
+          <w:color w:val="000000"/>
+        </w:rPr>
+        <w:t>);</w:t>
+      </w:r>
+      <w:proofErr w:type="gramEnd"/>
+    </w:p>
+    <w:p>
+      <w:pPr>
+        <w:pStyle w:val="NormalWeb"/>
+        <w:shd w:val="clear" w:color="auto" w:fill="FFFFFF"/>
+        <w:ind w:left="720"/>
+        <w:rPr>
+          <w:rFonts w:ascii="Consolas" w:hAnsi="Consolas"/>
+          <w:color w:val="000000"/>
+        </w:rPr>
+      </w:pPr>
+      <w:proofErr w:type="spellStart"/>
+      <w:r>
+        <w:rPr>
+          <w:rFonts w:ascii="Consolas" w:hAnsi="Consolas"/>
+          <w:color w:val="000000"/>
+        </w:rPr>
+        <w:t>System.</w:t>
+      </w:r>
+      <w:r>
+        <w:rPr>
+          <w:rFonts w:ascii="Consolas" w:hAnsi="Consolas"/>
+          <w:b/>
+          <w:bCs/>
+          <w:i/>
+          <w:iCs/>
+          <w:color w:val="0000C0"/>
+        </w:rPr>
+        <w:t>out</w:t>
+      </w:r>
+      <w:r>
+        <w:rPr>
+          <w:rFonts w:ascii="Consolas" w:hAnsi="Consolas"/>
+          <w:color w:val="000000"/>
+        </w:rPr>
+        <w:t>.println</w:t>
+      </w:r>
+      <w:proofErr w:type="spellEnd"/>
+      <w:r>
+        <w:rPr>
+          <w:rFonts w:ascii="Consolas" w:hAnsi="Consolas"/>
+          <w:color w:val="000000"/>
+        </w:rPr>
+        <w:t>(</w:t>
+      </w:r>
+      <w:proofErr w:type="spellStart"/>
+      <w:r>
+        <w:rPr>
+          <w:rFonts w:ascii="Consolas" w:hAnsi="Consolas"/>
+          <w:color w:val="6A3E3E"/>
+        </w:rPr>
+        <w:t>queue</w:t>
+      </w:r>
+      <w:r>
+        <w:rPr>
+          <w:rFonts w:ascii="Consolas" w:hAnsi="Consolas"/>
+          <w:color w:val="000000"/>
+        </w:rPr>
+        <w:t>.remove</w:t>
+      </w:r>
+      <w:proofErr w:type="spellEnd"/>
+      <w:r>
+        <w:rPr>
+          <w:rFonts w:ascii="Consolas" w:hAnsi="Consolas"/>
+          <w:color w:val="000000"/>
+        </w:rPr>
+        <w:t>()</w:t>
+      </w:r>
+      <w:proofErr w:type="gramStart"/>
+      <w:r>
+        <w:rPr>
+          <w:rFonts w:ascii="Consolas" w:hAnsi="Consolas"/>
+          <w:color w:val="000000"/>
+        </w:rPr>
+        <w:t>);</w:t>
+      </w:r>
+      <w:proofErr w:type="gramEnd"/>
+    </w:p>
+    <w:p>
+      <w:pPr>
+        <w:pStyle w:val="NormalWeb"/>
+        <w:numPr>
+          <w:ilvl w:val="0"/>
+          <w:numId w:val="11"/>
+        </w:numPr>
+        <w:shd w:val="clear" w:color="auto" w:fill="FFFFFF"/>
+        <w:rPr>
+          <w:rFonts w:asciiTheme="minorHAnsi" w:hAnsiTheme="minorHAnsi" w:cstheme="minorHAnsi"/>
+          <w:color w:val="000000"/>
+        </w:rPr>
+      </w:pPr>
+      <w:r>
+        <w:rPr>
+          <w:rFonts w:asciiTheme="minorHAnsi" w:hAnsiTheme="minorHAnsi" w:cstheme="minorHAnsi"/>
+          <w:color w:val="000000"/>
+        </w:rPr>
+        <w:t>What is the output of the code above?</w:t>
+      </w:r>
+    </w:p>
+    <w:p>
+      <w:pPr>
+        <w:pStyle w:val="NormalWeb"/>
+        <w:shd w:val="clear" w:color="auto" w:fill="FFFFFF"/>
+        <w:rPr>
+          <w:rFonts w:asciiTheme="minorHAnsi" w:hAnsiTheme="minorHAnsi" w:cstheme="minorHAnsi"/>
+          <w:color w:val="000000"/>
+        </w:rPr>
+      </w:pPr>
+    </w:p>
+    <w:p>
+      <w:pPr>
+        <w:pStyle w:val="NormalWeb"/>
+        <w:shd w:val="clear" w:color="auto" w:fill="FFFFFF"/>
+        <w:rPr>
+          <w:rFonts w:asciiTheme="minorHAnsi" w:hAnsiTheme="minorHAnsi" w:cstheme="minorHAnsi"/>
+          <w:color w:val="000000"/>
+        </w:rPr>
+      </w:pPr>
+    </w:p>
+    <w:p>
+      <w:pPr>
+        <w:pStyle w:val="NormalWeb"/>
+        <w:numPr>
+          <w:ilvl w:val="0"/>
+          <w:numId w:val="11"/>
+        </w:numPr>
+        <w:shd w:val="clear" w:color="auto" w:fill="FFFFFF"/>
+        <w:rPr>
+          <w:rFonts w:asciiTheme="minorHAnsi" w:hAnsiTheme="minorHAnsi" w:cstheme="minorHAnsi"/>
+          <w:color w:val="000000"/>
+        </w:rPr>
+      </w:pPr>
+      <w:r>
+        <w:rPr>
+          <w:rFonts w:asciiTheme="minorHAnsi" w:hAnsiTheme="minorHAnsi" w:cstheme="minorHAnsi"/>
+          <w:color w:val="000000"/>
+        </w:rPr>
+        <w:t>What is the running time of the code above?</w:t>
+      </w:r>
+    </w:p>
+    <w:p>
+      <w:pPr>
+        <w:pStyle w:val="NormalWeb"/>
+        <w:shd w:val="clear" w:color="auto" w:fill="FFFFFF"/>
+        <w:rPr>
+          <w:rFonts w:asciiTheme="minorHAnsi" w:hAnsiTheme="minorHAnsi" w:cstheme="minorHAnsi"/>
+          <w:color w:val="000000"/>
+        </w:rPr>
+      </w:pPr>
+    </w:p>
+    <w:p>
+      <w:pPr>
+        <w:pStyle w:val="NormalWeb"/>
+        <w:shd w:val="clear" w:color="auto" w:fill="FFFFFF"/>
+        <w:rPr>
+          <w:rFonts w:asciiTheme="minorHAnsi" w:hAnsiTheme="minorHAnsi" w:cstheme="minorHAnsi"/>
+          <w:color w:val="000000"/>
+        </w:rPr>
+      </w:pPr>
+    </w:p>
+    <w:p>
+      <w:pPr>
+        <w:pStyle w:val="NormalWeb"/>
+        <w:shd w:val="clear" w:color="auto" w:fill="FFFFFF"/>
+        <w:rPr>
+          <w:rFonts w:asciiTheme="minorHAnsi" w:hAnsiTheme="minorHAnsi" w:cstheme="minorHAnsi"/>
+          <w:color w:val="000000"/>
+        </w:rPr>
+      </w:pPr>
+    </w:p>
+    <w:p>
+      <w:pPr>
+        <w:pStyle w:val="NormalWeb"/>
+        <w:numPr>
+          <w:ilvl w:val="0"/>
+          <w:numId w:val="11"/>
+        </w:numPr>
+        <w:shd w:val="clear" w:color="auto" w:fill="FFFFFF"/>
+        <w:rPr>
+          <w:rFonts w:asciiTheme="minorHAnsi" w:hAnsiTheme="minorHAnsi" w:cstheme="minorHAnsi"/>
+          <w:color w:val="000000"/>
+        </w:rPr>
+      </w:pPr>
+      <w:r>
+        <w:rPr>
+          <w:rFonts w:asciiTheme="minorHAnsi" w:hAnsiTheme="minorHAnsi" w:cstheme="minorHAnsi"/>
+          <w:color w:val="000000"/>
+        </w:rPr>
+        <w:t xml:space="preserve">Illustrate the current contents of the Queue after the code </w:t>
+      </w:r>
+      <w:r>
+        <w:rPr>
+          <w:rFonts w:asciiTheme="minorHAnsi" w:hAnsiTheme="minorHAnsi" w:cstheme="minorHAnsi"/>
+          <w:color w:val="000000"/>
+        </w:rPr>
+        <w:t>finishes.</w:t>
+      </w:r>
+    </w:p>
+    <w:p>
+      <w:pPr>
+        <w:pStyle w:val="NormalWeb"/>
+        <w:shd w:val="clear" w:color="auto" w:fill="FFFFFF"/>
+        <w:ind w:left="720"/>
+        <w:rPr>
+          <w:rFonts w:asciiTheme="minorHAnsi" w:hAnsiTheme="minorHAnsi" w:cstheme="minorHAnsi"/>
+          <w:color w:val="000000"/>
+        </w:rPr>
+      </w:pPr>
+    </w:p>
+    <w:p>
+      <w:pPr>
+        <w:pStyle w:val="NormalWeb"/>
+        <w:shd w:val="clear" w:color="auto" w:fill="FFFFFF"/>
+        <w:ind w:left="720"/>
+        <w:rPr>
+          <w:rFonts w:asciiTheme="minorHAnsi" w:hAnsiTheme="minorHAnsi" w:cstheme="minorHAnsi"/>
+          <w:color w:val="000000"/>
+        </w:rPr>
+      </w:pPr>
+      <w:r>
+        <w:rPr>
+          <w:rFonts w:asciiTheme="minorHAnsi" w:hAnsiTheme="minorHAnsi" w:cstheme="minorHAnsi"/>
+          <w:color w:val="000000"/>
+        </w:rPr>
+        <w:t>Front of queue</w:t>
+      </w:r>
+      <w:r>
+        <w:rPr>
+          <w:rFonts w:asciiTheme="minorHAnsi" w:hAnsiTheme="minorHAnsi" w:cstheme="minorHAnsi"/>
+          <w:color w:val="000000"/>
+        </w:rPr>
+        <w:tab/>
+        <w:t xml:space="preserve"> </w:t>
+      </w:r>
+      <w:r>
+        <w:rPr>
+          <w:rFonts w:asciiTheme="minorHAnsi" w:hAnsiTheme="minorHAnsi" w:cstheme="minorHAnsi"/>
+          <w:color w:val="000000"/>
+        </w:rPr>
+        <w:tab/>
+      </w:r>
+      <w:r>
+        <w:rPr>
+          <w:rFonts w:asciiTheme="minorHAnsi" w:hAnsiTheme="minorHAnsi" w:cstheme="minorHAnsi"/>
+          <w:color w:val="000000"/>
+        </w:rPr>
+        <w:tab/>
+      </w:r>
+      <w:r>
+        <w:rPr>
+          <w:rFonts w:asciiTheme="minorHAnsi" w:hAnsiTheme="minorHAnsi" w:cstheme="minorHAnsi"/>
+          <w:color w:val="000000"/>
+        </w:rPr>
+        <w:tab/>
+      </w:r>
+      <w:r>
+        <w:rPr>
+          <w:rFonts w:asciiTheme="minorHAnsi" w:hAnsiTheme="minorHAnsi" w:cstheme="minorHAnsi"/>
+          <w:color w:val="000000"/>
+        </w:rPr>
+        <w:tab/>
+      </w:r>
+      <w:r>
+        <w:rPr>
+          <w:rFonts w:asciiTheme="minorHAnsi" w:hAnsiTheme="minorHAnsi" w:cstheme="minorHAnsi"/>
+          <w:color w:val="000000"/>
+        </w:rPr>
+        <w:tab/>
+      </w:r>
+      <w:r>
+        <w:rPr>
+          <w:rFonts w:asciiTheme="minorHAnsi" w:hAnsiTheme="minorHAnsi" w:cstheme="minorHAnsi"/>
+          <w:color w:val="000000"/>
+        </w:rPr>
+        <w:tab/>
+      </w:r>
+      <w:r>
+        <w:rPr>
+          <w:rFonts w:asciiTheme="minorHAnsi" w:hAnsiTheme="minorHAnsi" w:cstheme="minorHAnsi"/>
+          <w:color w:val="000000"/>
+        </w:rPr>
+        <w:tab/>
+        <w:t xml:space="preserve">       Back of Queue</w:t>
+      </w:r>
+    </w:p>
+    <w:tbl>
+      <w:tblPr>
+        <w:tblStyle w:val="TableGrid"/>
+        <w:tblW w:w="0" w:type="auto"/>
+        <w:tblInd w:w="720" w:type="dxa"/>
+        <w:tblLook w:val="04A0" w:firstRow="1" w:lastRow="0" w:firstColumn="1" w:lastColumn="0" w:noHBand="0" w:noVBand="1"/>
+      </w:tblPr>
+      <w:tblGrid>
+        <w:gridCol w:w="10080"/>
+      </w:tblGrid>
+      <w:tr>
+        <w:tc>
+          <w:tcPr>
+            <w:tcW w:w="10790" w:type="dxa"/>
+            <w:tcBorders>
+              <w:left w:val="nil"/>
+              <w:right w:val="nil"/>
+            </w:tcBorders>
+          </w:tcPr>
+          <w:p>
+            <w:pPr>
+              <w:rPr>
+                <w:rFonts w:cstheme="minorHAnsi"/>
+                <w:sz w:val="24"/>
+                <w:szCs w:val="24"/>
+              </w:rPr>
+            </w:pPr>
+          </w:p>
+          <w:p>
+            <w:pPr>
+              <w:rPr>
+                <w:rFonts w:cstheme="minorHAnsi"/>
+                <w:sz w:val="24"/>
+                <w:szCs w:val="24"/>
+              </w:rPr>
+            </w:pPr>
+          </w:p>
+          <w:p>
+            <w:pPr>
+              <w:rPr>
+                <w:rFonts w:cstheme="minorHAnsi"/>
+                <w:sz w:val="24"/>
+                <w:szCs w:val="24"/>
+              </w:rPr>
+            </w:pPr>
+          </w:p>
+          <w:p>
+            <w:pPr>
+              <w:rPr>
+                <w:rFonts w:cstheme="minorHAnsi"/>
+                <w:sz w:val="24"/>
+                <w:szCs w:val="24"/>
+              </w:rPr>
+            </w:pPr>
+          </w:p>
+        </w:tc>
+      </w:tr>
+    </w:tbl>
+    <w:p>
+      <w:pPr>
+        <w:ind w:left="720"/>
+        <w:rPr>
+          <w:sz w:val="24"/>
+          <w:szCs w:val="24"/>
+        </w:rPr>
+      </w:pPr>
+    </w:p>
+    <w:p>
+      <w:pPr>
+        <w:pStyle w:val="ListParagraph"/>
+        <w:numPr>
+          <w:ilvl w:val="0"/>
+          <w:numId w:val="7"/>
+        </w:numPr>
+        <w:rPr>
+          <w:sz w:val="24"/>
+          <w:szCs w:val="24"/>
+        </w:rPr>
+      </w:pPr>
+      <w:r>
+        <w:rPr>
+          <w:sz w:val="24"/>
+          <w:szCs w:val="24"/>
+        </w:rPr>
+        <w:lastRenderedPageBreak/>
+        <w:t>Given the following unsorted array:</w:t>
+      </w:r>
+    </w:p>
+    <w:p>
+      <w:pPr>
+        <w:pStyle w:val="ListParagraph"/>
+        <w:ind w:left="1080"/>
+        <w:rPr>
+          <w:sz w:val="24"/>
+          <w:szCs w:val="24"/>
+        </w:rPr>
+      </w:pPr>
+    </w:p>
+    <w:p>
+      <w:pPr>
+        <w:pStyle w:val="ListParagraph"/>
+        <w:ind w:left="1080"/>
+        <w:rPr>
+          <w:sz w:val="24"/>
+          <w:szCs w:val="24"/>
+        </w:rPr>
+      </w:pPr>
+    </w:p>
+    <w:tbl>
+      <w:tblPr>
+        <w:tblStyle w:val="TableGrid"/>
+        <w:tblW w:w="0" w:type="auto"/>
+        <w:tblInd w:w="1080" w:type="dxa"/>
+        <w:tblLook w:val="04A0" w:firstRow="1" w:lastRow="0" w:firstColumn="1" w:lastColumn="0" w:noHBand="0" w:noVBand="1"/>
+      </w:tblPr>
+      <w:tblGrid>
+        <w:gridCol w:w="1395"/>
+        <w:gridCol w:w="1380"/>
+        <w:gridCol w:w="1396"/>
+        <w:gridCol w:w="1396"/>
+        <w:gridCol w:w="1381"/>
+        <w:gridCol w:w="1381"/>
+        <w:gridCol w:w="1381"/>
+      </w:tblGrid>
+      <w:tr>
+        <w:tc>
+          <w:tcPr>
+            <w:tcW w:w="1541" w:type="dxa"/>
+          </w:tcPr>
+          <w:p>
+            <w:pPr>
+              <w:pStyle w:val="ListParagraph"/>
+              <w:ind w:left="0"/>
+              <w:jc w:val="center"/>
+              <w:rPr>
+                <w:sz w:val="24"/>
+                <w:szCs w:val="24"/>
+              </w:rPr>
+            </w:pPr>
+            <w:r>
+              <w:rPr>
+                <w:sz w:val="24"/>
+                <w:szCs w:val="24"/>
+              </w:rPr>
+              <w:t>10</w:t>
+            </w:r>
+          </w:p>
+        </w:tc>
+        <w:tc>
+          <w:tcPr>
+            <w:tcW w:w="1541" w:type="dxa"/>
+          </w:tcPr>
+          <w:p>
+            <w:pPr>
+              <w:pStyle w:val="ListParagraph"/>
+              <w:ind w:left="0"/>
+              <w:jc w:val="center"/>
+              <w:rPr>
+                <w:sz w:val="24"/>
+                <w:szCs w:val="24"/>
+              </w:rPr>
+            </w:pPr>
+            <w:r>
+              <w:rPr>
+                <w:sz w:val="24"/>
+                <w:szCs w:val="24"/>
+              </w:rPr>
+              <w:t>6</w:t>
+            </w:r>
+          </w:p>
+        </w:tc>
+        <w:tc>
+          <w:tcPr>
+            <w:tcW w:w="1541" w:type="dxa"/>
+          </w:tcPr>
+          <w:p>
+            <w:pPr>
+              <w:pStyle w:val="ListParagraph"/>
+              <w:ind w:left="0"/>
+              <w:jc w:val="center"/>
+              <w:rPr>
+                <w:sz w:val="24"/>
+                <w:szCs w:val="24"/>
+              </w:rPr>
+            </w:pPr>
+            <w:r>
+              <w:rPr>
+                <w:sz w:val="24"/>
+                <w:szCs w:val="24"/>
+              </w:rPr>
+              <w:t>21</w:t>
+            </w:r>
+          </w:p>
+        </w:tc>
+        <w:tc>
+          <w:tcPr>
+            <w:tcW w:w="1541" w:type="dxa"/>
+          </w:tcPr>
+          <w:p>
+            <w:pPr>
+              <w:pStyle w:val="ListParagraph"/>
+              <w:ind w:left="0"/>
+              <w:jc w:val="center"/>
+              <w:rPr>
+                <w:sz w:val="24"/>
+                <w:szCs w:val="24"/>
+              </w:rPr>
+            </w:pPr>
+            <w:r>
+              <w:rPr>
+                <w:sz w:val="24"/>
+                <w:szCs w:val="24"/>
+              </w:rPr>
+              <w:t>14</w:t>
+            </w:r>
+          </w:p>
+        </w:tc>
+        <w:tc>
+          <w:tcPr>
+            <w:tcW w:w="1542" w:type="dxa"/>
+          </w:tcPr>
+          <w:p>
+            <w:pPr>
+              <w:pStyle w:val="ListParagraph"/>
+              <w:ind w:left="0"/>
+              <w:jc w:val="center"/>
+              <w:rPr>
+                <w:sz w:val="24"/>
+                <w:szCs w:val="24"/>
+              </w:rPr>
+            </w:pPr>
+            <w:r>
+              <w:rPr>
+                <w:sz w:val="24"/>
+                <w:szCs w:val="24"/>
+              </w:rPr>
+              <w:t>1</w:t>
+            </w:r>
+          </w:p>
+        </w:tc>
+        <w:tc>
+          <w:tcPr>
+            <w:tcW w:w="1542" w:type="dxa"/>
+          </w:tcPr>
+          <w:p>
+            <w:pPr>
+              <w:pStyle w:val="ListParagraph"/>
+              <w:ind w:left="0"/>
+              <w:jc w:val="center"/>
+              <w:rPr>
+                <w:sz w:val="24"/>
+                <w:szCs w:val="24"/>
+              </w:rPr>
+            </w:pPr>
+            <w:r>
+              <w:rPr>
+                <w:sz w:val="24"/>
+                <w:szCs w:val="24"/>
+              </w:rPr>
+              <w:t>3</w:t>
+            </w:r>
+          </w:p>
+        </w:tc>
+        <w:tc>
+          <w:tcPr>
+            <w:tcW w:w="1542" w:type="dxa"/>
+          </w:tcPr>
+          <w:p>
+            <w:pPr>
+              <w:pStyle w:val="ListParagraph"/>
+              <w:ind w:left="0"/>
+              <w:jc w:val="center"/>
+              <w:rPr>
+                <w:sz w:val="24"/>
+                <w:szCs w:val="24"/>
+              </w:rPr>
+            </w:pPr>
+            <w:r>
+              <w:rPr>
+                <w:sz w:val="24"/>
+                <w:szCs w:val="24"/>
+              </w:rPr>
+              <w:t>5</w:t>
+            </w:r>
+          </w:p>
+        </w:tc>
+      </w:tr>
+    </w:tbl>
+    <w:p>
+      <w:pPr>
+        <w:pStyle w:val="ListParagraph"/>
+        <w:ind w:left="1080"/>
+        <w:rPr>
+          <w:sz w:val="24"/>
+          <w:szCs w:val="24"/>
+        </w:rPr>
+      </w:pPr>
+    </w:p>
+    <w:p>
+      <w:pPr>
+        <w:pStyle w:val="ListParagraph"/>
+        <w:ind w:left="1080"/>
+        <w:rPr>
+          <w:sz w:val="24"/>
+          <w:szCs w:val="24"/>
+        </w:rPr>
+      </w:pPr>
+      <w:r>
+        <w:rPr>
+          <w:sz w:val="24"/>
+          <w:szCs w:val="24"/>
+        </w:rPr>
+        <w:t xml:space="preserve">Suppose you are running </w:t>
+      </w:r>
+      <w:r>
+        <w:rPr>
+          <w:b/>
+          <w:bCs/>
+          <w:sz w:val="24"/>
+          <w:szCs w:val="24"/>
+        </w:rPr>
+        <w:t>selection sort</w:t>
+      </w:r>
+      <w:r>
+        <w:rPr>
+          <w:sz w:val="24"/>
+          <w:szCs w:val="24"/>
+        </w:rPr>
+        <w:t xml:space="preserve"> to sort this array of integers. Selection sort consists of several iterations across the array. Illustrate the steps of selection sort for each iteration until the array is </w:t>
+      </w:r>
+      <w:proofErr w:type="gramStart"/>
+      <w:r>
+        <w:rPr>
+          <w:sz w:val="24"/>
+          <w:szCs w:val="24"/>
+        </w:rPr>
+        <w:t>sorted</w:t>
+      </w:r>
+      <w:proofErr w:type="gramEnd"/>
+    </w:p>
+    <w:p>
+      <w:pPr>
+        <w:pStyle w:val="ListParagraph"/>
+        <w:ind w:left="1080"/>
+        <w:rPr>
+          <w:sz w:val="24"/>
+          <w:szCs w:val="24"/>
+        </w:rPr>
+      </w:pPr>
+    </w:p>
+    <w:p>
+      <w:pPr>
+        <w:pStyle w:val="ListParagraph"/>
+        <w:ind w:left="1080"/>
+        <w:rPr>
+          <w:sz w:val="24"/>
+          <w:szCs w:val="24"/>
+        </w:rPr>
+      </w:pPr>
+      <w:r>
+        <w:rPr>
+          <w:sz w:val="24"/>
+          <w:szCs w:val="24"/>
+        </w:rPr>
+        <w:t>Iteration 1</w:t>
+      </w:r>
+    </w:p>
+    <w:tbl>
+      <w:tblPr>
+        <w:tblStyle w:val="TableGrid"/>
+        <w:tblW w:w="0" w:type="auto"/>
+        <w:tblInd w:w="1080" w:type="dxa"/>
+        <w:tblLook w:val="04A0" w:firstRow="1" w:lastRow="0" w:firstColumn="1" w:lastColumn="0" w:noHBand="0" w:noVBand="1"/>
+      </w:tblPr>
+      <w:tblGrid>
+        <w:gridCol w:w="1618"/>
+        <w:gridCol w:w="1618"/>
+        <w:gridCol w:w="1618"/>
+        <w:gridCol w:w="1618"/>
+        <w:gridCol w:w="1619"/>
+        <w:gridCol w:w="1619"/>
+      </w:tblGrid>
+      <w:tr>
+        <w:trPr>
+          <w:trHeight w:val="512"/>
+        </w:trPr>
+        <w:tc>
+          <w:tcPr>
+            <w:tcW w:w="1798" w:type="dxa"/>
+          </w:tcPr>
+          <w:p>
+            <w:pPr>
+              <w:pStyle w:val="ListParagraph"/>
+              <w:ind w:left="0"/>
+              <w:rPr>
+                <w:sz w:val="24"/>
+                <w:szCs w:val="24"/>
+              </w:rPr>
+            </w:pPr>
+          </w:p>
+        </w:tc>
+        <w:tc>
+          <w:tcPr>
+            <w:tcW w:w="1798" w:type="dxa"/>
+          </w:tcPr>
+          <w:p>
+            <w:pPr>
+              <w:pStyle w:val="ListParagraph"/>
+              <w:ind w:left="0"/>
+              <w:rPr>
+                <w:sz w:val="24"/>
+                <w:szCs w:val="24"/>
+              </w:rPr>
+            </w:pPr>
+          </w:p>
+        </w:tc>
+        <w:tc>
+          <w:tcPr>
+            <w:tcW w:w="1798" w:type="dxa"/>
+          </w:tcPr>
+          <w:p>
+            <w:pPr>
+              <w:pStyle w:val="ListParagraph"/>
+              <w:ind w:left="0"/>
+              <w:rPr>
+                <w:sz w:val="24"/>
+                <w:szCs w:val="24"/>
+              </w:rPr>
+            </w:pPr>
+          </w:p>
+        </w:tc>
+        <w:tc>
+          <w:tcPr>
+            <w:tcW w:w="1798" w:type="dxa"/>
+          </w:tcPr>
+          <w:p>
+            <w:pPr>
+              <w:pStyle w:val="ListParagraph"/>
+              <w:ind w:left="0"/>
+              <w:rPr>
+                <w:sz w:val="24"/>
+                <w:szCs w:val="24"/>
+              </w:rPr>
+            </w:pPr>
+          </w:p>
+        </w:tc>
+        <w:tc>
+          <w:tcPr>
+            <w:tcW w:w="1799" w:type="dxa"/>
+          </w:tcPr>
+          <w:p>
+            <w:pPr>
+              <w:pStyle w:val="ListParagraph"/>
+              <w:ind w:left="0"/>
+              <w:rPr>
+                <w:sz w:val="24"/>
+                <w:szCs w:val="24"/>
+              </w:rPr>
+            </w:pPr>
+          </w:p>
+        </w:tc>
+        <w:tc>
+          <w:tcPr>
+            <w:tcW w:w="1799" w:type="dxa"/>
+          </w:tcPr>
+          <w:p>
+            <w:pPr>
+              <w:pStyle w:val="ListParagraph"/>
+              <w:ind w:left="0"/>
+              <w:rPr>
+                <w:sz w:val="24"/>
+                <w:szCs w:val="24"/>
+              </w:rPr>
+            </w:pPr>
+          </w:p>
+        </w:tc>
+      </w:tr>
+    </w:tbl>
+    <w:p>
+      <w:pPr>
+        <w:pStyle w:val="ListParagraph"/>
+        <w:ind w:left="1080"/>
+        <w:rPr>
+          <w:sz w:val="24"/>
+          <w:szCs w:val="24"/>
+        </w:rPr>
+      </w:pPr>
+    </w:p>
+    <w:p>
+      <w:pPr>
+        <w:pStyle w:val="ListParagraph"/>
+        <w:ind w:left="1080"/>
+        <w:rPr>
+          <w:sz w:val="24"/>
+          <w:szCs w:val="24"/>
+        </w:rPr>
+      </w:pPr>
+      <w:r>
+        <w:rPr>
+          <w:sz w:val="24"/>
+          <w:szCs w:val="24"/>
+        </w:rPr>
+        <w:t>Iteration 2</w:t>
+      </w:r>
+    </w:p>
+    <w:tbl>
+      <w:tblPr>
+        <w:tblStyle w:val="TableGrid"/>
+        <w:tblW w:w="0" w:type="auto"/>
+        <w:tblInd w:w="1080" w:type="dxa"/>
+        <w:tblLook w:val="04A0" w:firstRow="1" w:lastRow="0" w:firstColumn="1" w:lastColumn="0" w:noHBand="0" w:noVBand="1"/>
+      </w:tblPr>
+      <w:tblGrid>
+        <w:gridCol w:w="1618"/>
+        <w:gridCol w:w="1618"/>
+        <w:gridCol w:w="1618"/>
+        <w:gridCol w:w="1618"/>
+        <w:gridCol w:w="1619"/>
+        <w:gridCol w:w="1619"/>
+      </w:tblGrid>
+      <w:tr>
+        <w:trPr>
+          <w:trHeight w:val="512"/>
+        </w:trPr>
+        <w:tc>
+          <w:tcPr>
+            <w:tcW w:w="1798" w:type="dxa"/>
+          </w:tcPr>
+          <w:p>
+            <w:pPr>
+              <w:pStyle w:val="ListParagraph"/>
+              <w:ind w:left="0"/>
+              <w:rPr>
+                <w:sz w:val="24"/>
+                <w:szCs w:val="24"/>
+              </w:rPr>
+            </w:pPr>
+          </w:p>
+        </w:tc>
+        <w:tc>
+          <w:tcPr>
+            <w:tcW w:w="1798" w:type="dxa"/>
+          </w:tcPr>
+          <w:p>
+            <w:pPr>
+              <w:pStyle w:val="ListParagraph"/>
+              <w:ind w:left="0"/>
+              <w:rPr>
+                <w:sz w:val="24"/>
+                <w:szCs w:val="24"/>
+              </w:rPr>
+            </w:pPr>
+          </w:p>
+        </w:tc>
+        <w:tc>
+          <w:tcPr>
+            <w:tcW w:w="1798" w:type="dxa"/>
+          </w:tcPr>
+          <w:p>
+            <w:pPr>
+              <w:pStyle w:val="ListParagraph"/>
+              <w:ind w:left="0"/>
+              <w:rPr>
+                <w:sz w:val="24"/>
+                <w:szCs w:val="24"/>
+              </w:rPr>
+            </w:pPr>
+          </w:p>
+        </w:tc>
+        <w:tc>
+          <w:tcPr>
+            <w:tcW w:w="1798" w:type="dxa"/>
+          </w:tcPr>
+          <w:p>
+            <w:pPr>
+              <w:pStyle w:val="ListParagraph"/>
+              <w:ind w:left="0"/>
+              <w:rPr>
+                <w:sz w:val="24"/>
+                <w:szCs w:val="24"/>
+              </w:rPr>
+            </w:pPr>
+          </w:p>
+        </w:tc>
+        <w:tc>
+          <w:tcPr>
+            <w:tcW w:w="1799" w:type="dxa"/>
+          </w:tcPr>
+          <w:p>
+            <w:pPr>
+              <w:pStyle w:val="ListParagraph"/>
+              <w:ind w:left="0"/>
+              <w:rPr>
+                <w:sz w:val="24"/>
+                <w:szCs w:val="24"/>
+              </w:rPr>
+            </w:pPr>
+          </w:p>
+        </w:tc>
+        <w:tc>
+          <w:tcPr>
+            <w:tcW w:w="1799" w:type="dxa"/>
+          </w:tcPr>
+          <w:p>
+            <w:pPr>
+              <w:pStyle w:val="ListParagraph"/>
+              <w:ind w:left="0"/>
+              <w:rPr>
+                <w:sz w:val="24"/>
+                <w:szCs w:val="24"/>
+              </w:rPr>
+            </w:pPr>
+          </w:p>
+        </w:tc>
+      </w:tr>
+    </w:tbl>
+    <w:p>
+      <w:pPr>
+        <w:pStyle w:val="ListParagraph"/>
+        <w:ind w:left="1080"/>
+        <w:rPr>
+          <w:sz w:val="24"/>
+          <w:szCs w:val="24"/>
+        </w:rPr>
+      </w:pPr>
+    </w:p>
+    <w:p>
+      <w:pPr>
+        <w:pStyle w:val="ListParagraph"/>
+        <w:ind w:left="1080"/>
+        <w:rPr>
+          <w:sz w:val="24"/>
+          <w:szCs w:val="24"/>
+        </w:rPr>
+      </w:pPr>
+      <w:r>
+        <w:rPr>
+          <w:sz w:val="24"/>
+          <w:szCs w:val="24"/>
+        </w:rPr>
+        <w:t>Iteration 3</w:t>
+      </w:r>
+    </w:p>
+    <w:tbl>
+      <w:tblPr>
+        <w:tblStyle w:val="TableGrid"/>
+        <w:tblW w:w="0" w:type="auto"/>
+        <w:tblInd w:w="1080" w:type="dxa"/>
+        <w:tblLook w:val="04A0" w:firstRow="1" w:lastRow="0" w:firstColumn="1" w:lastColumn="0" w:noHBand="0" w:noVBand="1"/>
+      </w:tblPr>
+      <w:tblGrid>
+        <w:gridCol w:w="1618"/>
+        <w:gridCol w:w="1618"/>
+        <w:gridCol w:w="1618"/>
+        <w:gridCol w:w="1618"/>
+        <w:gridCol w:w="1619"/>
+        <w:gridCol w:w="1619"/>
+      </w:tblGrid>
+      <w:tr>
+        <w:trPr>
+          <w:trHeight w:val="512"/>
+        </w:trPr>
+        <w:tc>
+          <w:tcPr>
+            <w:tcW w:w="1798" w:type="dxa"/>
+          </w:tcPr>
+          <w:p>
+            <w:pPr>
+              <w:pStyle w:val="ListParagraph"/>
+              <w:ind w:left="0"/>
+              <w:rPr>
+                <w:sz w:val="24"/>
+                <w:szCs w:val="24"/>
+              </w:rPr>
+            </w:pPr>
+          </w:p>
+        </w:tc>
+        <w:tc>
+          <w:tcPr>
+            <w:tcW w:w="1798" w:type="dxa"/>
+          </w:tcPr>
+          <w:p>
+            <w:pPr>
+              <w:pStyle w:val="ListParagraph"/>
+              <w:ind w:left="0"/>
+              <w:rPr>
+                <w:sz w:val="24"/>
+                <w:szCs w:val="24"/>
+              </w:rPr>
+            </w:pPr>
+          </w:p>
+        </w:tc>
+        <w:tc>
+          <w:tcPr>
+            <w:tcW w:w="1798" w:type="dxa"/>
+          </w:tcPr>
+          <w:p>
+            <w:pPr>
+              <w:pStyle w:val="ListParagraph"/>
+              <w:ind w:left="0"/>
+              <w:rPr>
+                <w:sz w:val="24"/>
+                <w:szCs w:val="24"/>
+              </w:rPr>
+            </w:pPr>
+          </w:p>
+        </w:tc>
+        <w:tc>
+          <w:tcPr>
+            <w:tcW w:w="1798" w:type="dxa"/>
+          </w:tcPr>
+          <w:p>
+            <w:pPr>
+              <w:pStyle w:val="ListParagraph"/>
+              <w:ind w:left="0"/>
+              <w:rPr>
+                <w:sz w:val="24"/>
+                <w:szCs w:val="24"/>
+              </w:rPr>
+            </w:pPr>
+          </w:p>
+        </w:tc>
+        <w:tc>
+          <w:tcPr>
+            <w:tcW w:w="1799" w:type="dxa"/>
+          </w:tcPr>
+          <w:p>
+            <w:pPr>
+              <w:pStyle w:val="ListParagraph"/>
+              <w:ind w:left="0"/>
+              <w:rPr>
+                <w:sz w:val="24"/>
+                <w:szCs w:val="24"/>
+              </w:rPr>
+            </w:pPr>
+          </w:p>
+        </w:tc>
+        <w:tc>
+          <w:tcPr>
+            <w:tcW w:w="1799" w:type="dxa"/>
+          </w:tcPr>
+          <w:p>
+            <w:pPr>
+              <w:pStyle w:val="ListParagraph"/>
+              <w:ind w:left="0"/>
+              <w:rPr>
+                <w:sz w:val="24"/>
+                <w:szCs w:val="24"/>
+              </w:rPr>
+            </w:pPr>
+          </w:p>
+        </w:tc>
+      </w:tr>
+    </w:tbl>
+    <w:p>
+      <w:pPr>
+        <w:pStyle w:val="ListParagraph"/>
+        <w:ind w:left="1080"/>
+        <w:rPr>
+          <w:sz w:val="24"/>
+          <w:szCs w:val="24"/>
+        </w:rPr>
+      </w:pPr>
+    </w:p>
+    <w:p>
+      <w:pPr>
+        <w:pStyle w:val="ListParagraph"/>
+        <w:ind w:left="1080"/>
+        <w:rPr>
+          <w:sz w:val="24"/>
+          <w:szCs w:val="24"/>
+        </w:rPr>
+      </w:pPr>
+      <w:r>
+        <w:rPr>
+          <w:sz w:val="24"/>
+          <w:szCs w:val="24"/>
+        </w:rPr>
+        <w:t>Iteration 4</w:t>
+      </w:r>
+    </w:p>
+    <w:tbl>
+      <w:tblPr>
+        <w:tblStyle w:val="TableGrid"/>
+        <w:tblW w:w="0" w:type="auto"/>
+        <w:tblInd w:w="1080" w:type="dxa"/>
+        <w:tblLook w:val="04A0" w:firstRow="1" w:lastRow="0" w:firstColumn="1" w:lastColumn="0" w:noHBand="0" w:noVBand="1"/>
+      </w:tblPr>
+      <w:tblGrid>
+        <w:gridCol w:w="1618"/>
+        <w:gridCol w:w="1618"/>
+        <w:gridCol w:w="1618"/>
+        <w:gridCol w:w="1618"/>
+        <w:gridCol w:w="1619"/>
+        <w:gridCol w:w="1619"/>
+      </w:tblGrid>
+      <w:tr>
+        <w:trPr>
+          <w:trHeight w:val="512"/>
+        </w:trPr>
+        <w:tc>
+          <w:tcPr>
+            <w:tcW w:w="1798" w:type="dxa"/>
+          </w:tcPr>
+          <w:p>
+            <w:pPr>
+              <w:pStyle w:val="ListParagraph"/>
+              <w:ind w:left="0"/>
+              <w:rPr>
+                <w:sz w:val="24"/>
+                <w:szCs w:val="24"/>
+              </w:rPr>
+            </w:pPr>
+          </w:p>
+        </w:tc>
+        <w:tc>
+          <w:tcPr>
+            <w:tcW w:w="1798" w:type="dxa"/>
+          </w:tcPr>
+          <w:p>
+            <w:pPr>
+              <w:pStyle w:val="ListParagraph"/>
+              <w:ind w:left="0"/>
+              <w:rPr>
+                <w:sz w:val="24"/>
+                <w:szCs w:val="24"/>
+              </w:rPr>
+            </w:pPr>
+          </w:p>
+        </w:tc>
+        <w:tc>
+          <w:tcPr>
+            <w:tcW w:w="1798" w:type="dxa"/>
+          </w:tcPr>
+          <w:p>
+            <w:pPr>
+              <w:pStyle w:val="ListParagraph"/>
+              <w:ind w:left="0"/>
+              <w:rPr>
+                <w:sz w:val="24"/>
+                <w:szCs w:val="24"/>
+              </w:rPr>
+            </w:pPr>
+          </w:p>
+        </w:tc>
+        <w:tc>
+          <w:tcPr>
+            <w:tcW w:w="1798" w:type="dxa"/>
+          </w:tcPr>
+          <w:p>
+            <w:pPr>
+              <w:pStyle w:val="ListParagraph"/>
+              <w:ind w:left="0"/>
+              <w:rPr>
+                <w:sz w:val="24"/>
+                <w:szCs w:val="24"/>
+              </w:rPr>
+            </w:pPr>
+          </w:p>
+        </w:tc>
+        <w:tc>
+          <w:tcPr>
+            <w:tcW w:w="1799" w:type="dxa"/>
+          </w:tcPr>
+          <w:p>
+            <w:pPr>
+              <w:pStyle w:val="ListParagraph"/>
+              <w:ind w:left="0"/>
+              <w:rPr>
+                <w:sz w:val="24"/>
+                <w:szCs w:val="24"/>
+              </w:rPr>
+            </w:pPr>
+          </w:p>
+        </w:tc>
+        <w:tc>
+          <w:tcPr>
+            <w:tcW w:w="1799" w:type="dxa"/>
+          </w:tcPr>
+          <w:p>
+            <w:pPr>
+              <w:pStyle w:val="ListParagraph"/>
+              <w:ind w:left="0"/>
+              <w:rPr>
+                <w:sz w:val="24"/>
+                <w:szCs w:val="24"/>
+              </w:rPr>
+            </w:pPr>
+          </w:p>
+        </w:tc>
+      </w:tr>
+    </w:tbl>
+    <w:p>
+      <w:pPr>
+        <w:pStyle w:val="ListParagraph"/>
+        <w:ind w:left="1080"/>
+        <w:rPr>
+          <w:sz w:val="24"/>
+          <w:szCs w:val="24"/>
+        </w:rPr>
+      </w:pPr>
+    </w:p>
+    <w:p>
+      <w:pPr>
+        <w:pStyle w:val="ListParagraph"/>
+        <w:ind w:left="1080"/>
+        <w:rPr>
+          <w:sz w:val="24"/>
+          <w:szCs w:val="24"/>
+        </w:rPr>
+      </w:pPr>
+      <w:r>
+        <w:rPr>
+          <w:sz w:val="24"/>
+          <w:szCs w:val="24"/>
+        </w:rPr>
+        <w:t>Iteration 5</w:t>
+      </w:r>
+    </w:p>
+    <w:tbl>
+      <w:tblPr>
+        <w:tblStyle w:val="TableGrid"/>
+        <w:tblW w:w="0" w:type="auto"/>
+        <w:tblInd w:w="1080" w:type="dxa"/>
+        <w:tblLook w:val="04A0" w:firstRow="1" w:lastRow="0" w:firstColumn="1" w:lastColumn="0" w:noHBand="0" w:noVBand="1"/>
+      </w:tblPr>
+      <w:tblGrid>
+        <w:gridCol w:w="1618"/>
+        <w:gridCol w:w="1618"/>
+        <w:gridCol w:w="1618"/>
+        <w:gridCol w:w="1618"/>
+        <w:gridCol w:w="1619"/>
+        <w:gridCol w:w="1619"/>
+      </w:tblGrid>
+      <w:tr>
+        <w:trPr>
+          <w:trHeight w:val="512"/>
+        </w:trPr>
+        <w:tc>
+          <w:tcPr>
+            <w:tcW w:w="1798" w:type="dxa"/>
+          </w:tcPr>
+          <w:p>
+            <w:pPr>
+              <w:pStyle w:val="ListParagraph"/>
+              <w:ind w:left="0"/>
+              <w:rPr>
+                <w:sz w:val="24"/>
+                <w:szCs w:val="24"/>
+              </w:rPr>
+            </w:pPr>
+          </w:p>
+        </w:tc>
+        <w:tc>
+          <w:tcPr>
+            <w:tcW w:w="1798" w:type="dxa"/>
+          </w:tcPr>
+          <w:p>
+            <w:pPr>
+              <w:pStyle w:val="ListParagraph"/>
+              <w:ind w:left="0"/>
+              <w:rPr>
+                <w:sz w:val="24"/>
+                <w:szCs w:val="24"/>
+              </w:rPr>
+            </w:pPr>
+          </w:p>
+        </w:tc>
+        <w:tc>
+          <w:tcPr>
+            <w:tcW w:w="1798" w:type="dxa"/>
+          </w:tcPr>
+          <w:p>
+            <w:pPr>
+              <w:pStyle w:val="ListParagraph"/>
+              <w:ind w:left="0"/>
+              <w:rPr>
+                <w:sz w:val="24"/>
+                <w:szCs w:val="24"/>
+              </w:rPr>
+            </w:pPr>
+          </w:p>
+        </w:tc>
+        <w:tc>
+          <w:tcPr>
+            <w:tcW w:w="1798" w:type="dxa"/>
+          </w:tcPr>
+          <w:p>
+            <w:pPr>
+              <w:pStyle w:val="ListParagraph"/>
+              <w:ind w:left="0"/>
+              <w:rPr>
+                <w:sz w:val="24"/>
+                <w:szCs w:val="24"/>
+              </w:rPr>
+            </w:pPr>
+          </w:p>
+        </w:tc>
+        <w:tc>
+          <w:tcPr>
+            <w:tcW w:w="1799" w:type="dxa"/>
+          </w:tcPr>
+          <w:p>
+            <w:pPr>
+              <w:pStyle w:val="ListParagraph"/>
+              <w:ind w:left="0"/>
+              <w:rPr>
+                <w:sz w:val="24"/>
+                <w:szCs w:val="24"/>
+              </w:rPr>
+            </w:pPr>
+          </w:p>
+        </w:tc>
+        <w:tc>
+          <w:tcPr>
+            <w:tcW w:w="1799" w:type="dxa"/>
+          </w:tcPr>
+          <w:p>
+            <w:pPr>
+              <w:pStyle w:val="ListParagraph"/>
+              <w:ind w:left="0"/>
+              <w:rPr>
+                <w:sz w:val="24"/>
+                <w:szCs w:val="24"/>
+              </w:rPr>
+            </w:pPr>
+          </w:p>
+        </w:tc>
+      </w:tr>
+    </w:tbl>
+    <w:p>
+      <w:pPr>
+        <w:pStyle w:val="ListParagraph"/>
+        <w:ind w:left="1080"/>
+        <w:rPr>
+          <w:sz w:val="24"/>
+          <w:szCs w:val="24"/>
+        </w:rPr>
+      </w:pPr>
+    </w:p>
+    <w:p>
+      <w:pPr>
+        <w:pStyle w:val="ListParagraph"/>
+        <w:ind w:left="1080"/>
+        <w:rPr>
+          <w:sz w:val="24"/>
+          <w:szCs w:val="24"/>
+        </w:rPr>
+      </w:pPr>
+      <w:r>
+        <w:rPr>
+          <w:sz w:val="24"/>
+          <w:szCs w:val="24"/>
+        </w:rPr>
+        <w:t>Iteration 6</w:t>
+      </w:r>
+    </w:p>
+    <w:tbl>
+      <w:tblPr>
+        <w:tblStyle w:val="TableGrid"/>
+        <w:tblW w:w="0" w:type="auto"/>
+        <w:tblInd w:w="1080" w:type="dxa"/>
+        <w:tblLook w:val="04A0" w:firstRow="1" w:lastRow="0" w:firstColumn="1" w:lastColumn="0" w:noHBand="0" w:noVBand="1"/>
+      </w:tblPr>
+      <w:tblGrid>
+        <w:gridCol w:w="1618"/>
+        <w:gridCol w:w="1618"/>
+        <w:gridCol w:w="1618"/>
+        <w:gridCol w:w="1618"/>
+        <w:gridCol w:w="1619"/>
+        <w:gridCol w:w="1619"/>
+      </w:tblGrid>
+      <w:tr>
+        <w:trPr>
+          <w:trHeight w:val="512"/>
+        </w:trPr>
+        <w:tc>
+          <w:tcPr>
+            <w:tcW w:w="1798" w:type="dxa"/>
+          </w:tcPr>
+          <w:p>
+            <w:pPr>
+              <w:pStyle w:val="ListParagraph"/>
+              <w:ind w:left="0"/>
+              <w:rPr>
+                <w:sz w:val="24"/>
+                <w:szCs w:val="24"/>
+              </w:rPr>
+            </w:pPr>
+          </w:p>
+        </w:tc>
+        <w:tc>
+          <w:tcPr>
+            <w:tcW w:w="1798" w:type="dxa"/>
+          </w:tcPr>
+          <w:p>
+            <w:pPr>
+              <w:pStyle w:val="ListParagraph"/>
+              <w:ind w:left="0"/>
+              <w:rPr>
+                <w:sz w:val="24"/>
+                <w:szCs w:val="24"/>
+              </w:rPr>
+            </w:pPr>
+          </w:p>
+        </w:tc>
+        <w:tc>
+          <w:tcPr>
+            <w:tcW w:w="1798" w:type="dxa"/>
+          </w:tcPr>
+          <w:p>
+            <w:pPr>
+              <w:pStyle w:val="ListParagraph"/>
+              <w:ind w:left="0"/>
+              <w:rPr>
+                <w:sz w:val="24"/>
+                <w:szCs w:val="24"/>
+              </w:rPr>
+            </w:pPr>
+          </w:p>
+        </w:tc>
+        <w:tc>
+          <w:tcPr>
+            <w:tcW w:w="1798" w:type="dxa"/>
+          </w:tcPr>
+          <w:p>
+            <w:pPr>
+              <w:pStyle w:val="ListParagraph"/>
+              <w:ind w:left="0"/>
+              <w:rPr>
+                <w:sz w:val="24"/>
+                <w:szCs w:val="24"/>
+              </w:rPr>
+            </w:pPr>
+          </w:p>
+        </w:tc>
+        <w:tc>
+          <w:tcPr>
+            <w:tcW w:w="1799" w:type="dxa"/>
+          </w:tcPr>
+          <w:p>
+            <w:pPr>
+              <w:pStyle w:val="ListParagraph"/>
+              <w:ind w:left="0"/>
+              <w:rPr>
+                <w:sz w:val="24"/>
+                <w:szCs w:val="24"/>
+              </w:rPr>
+            </w:pPr>
+          </w:p>
+        </w:tc>
+        <w:tc>
+          <w:tcPr>
+            <w:tcW w:w="1799" w:type="dxa"/>
+          </w:tcPr>
+          <w:p>
+            <w:pPr>
+              <w:pStyle w:val="ListParagraph"/>
+              <w:ind w:left="0"/>
+              <w:rPr>
+                <w:sz w:val="24"/>
+                <w:szCs w:val="24"/>
+              </w:rPr>
+            </w:pPr>
+          </w:p>
+        </w:tc>
+      </w:tr>
+    </w:tbl>
+    <w:p>
+      <w:pPr>
+        <w:rPr>
+          <w:sz w:val="24"/>
+          <w:szCs w:val="24"/>
+        </w:rPr>
+      </w:pPr>
+    </w:p>
+    <w:p>
+      <w:pPr>
+        <w:pStyle w:val="ListParagraph"/>
+        <w:ind w:left="1080"/>
+        <w:rPr>
+          <w:sz w:val="24"/>
+          <w:szCs w:val="24"/>
+        </w:rPr>
+      </w:pPr>
+      <w:r>
+        <w:rPr>
+          <w:sz w:val="24"/>
+          <w:szCs w:val="24"/>
+        </w:rPr>
+        <w:t>Iteration 7</w:t>
+      </w:r>
+    </w:p>
+    <w:tbl>
+      <w:tblPr>
+        <w:tblStyle w:val="TableGrid"/>
+        <w:tblW w:w="0" w:type="auto"/>
+        <w:tblInd w:w="1080" w:type="dxa"/>
+        <w:tblLook w:val="04A0" w:firstRow="1" w:lastRow="0" w:firstColumn="1" w:lastColumn="0" w:noHBand="0" w:noVBand="1"/>
+      </w:tblPr>
+      <w:tblGrid>
+        <w:gridCol w:w="1618"/>
+        <w:gridCol w:w="1618"/>
+        <w:gridCol w:w="1618"/>
+        <w:gridCol w:w="1618"/>
+        <w:gridCol w:w="1619"/>
+        <w:gridCol w:w="1619"/>
+      </w:tblGrid>
+      <w:tr>
+        <w:trPr>
+          <w:trHeight w:val="512"/>
+        </w:trPr>
+        <w:tc>
+          <w:tcPr>
+            <w:tcW w:w="1798" w:type="dxa"/>
+          </w:tcPr>
+          <w:p>
+            <w:pPr>
+              <w:pStyle w:val="ListParagraph"/>
+              <w:ind w:left="0"/>
+              <w:rPr>
+                <w:sz w:val="24"/>
+                <w:szCs w:val="24"/>
+              </w:rPr>
+            </w:pPr>
+          </w:p>
+        </w:tc>
+        <w:tc>
+          <w:tcPr>
+            <w:tcW w:w="1798" w:type="dxa"/>
+          </w:tcPr>
+          <w:p>
+            <w:pPr>
+              <w:pStyle w:val="ListParagraph"/>
+              <w:ind w:left="0"/>
+              <w:rPr>
+                <w:sz w:val="24"/>
+                <w:szCs w:val="24"/>
+              </w:rPr>
+            </w:pPr>
+          </w:p>
+        </w:tc>
+        <w:tc>
+          <w:tcPr>
+            <w:tcW w:w="1798" w:type="dxa"/>
+          </w:tcPr>
+          <w:p>
+            <w:pPr>
+              <w:pStyle w:val="ListParagraph"/>
+              <w:ind w:left="0"/>
+              <w:rPr>
+                <w:sz w:val="24"/>
+                <w:szCs w:val="24"/>
+              </w:rPr>
+            </w:pPr>
+          </w:p>
+        </w:tc>
+        <w:tc>
+          <w:tcPr>
+            <w:tcW w:w="1798" w:type="dxa"/>
+          </w:tcPr>
+          <w:p>
+            <w:pPr>
+              <w:pStyle w:val="ListParagraph"/>
+              <w:ind w:left="0"/>
+              <w:rPr>
+                <w:sz w:val="24"/>
+                <w:szCs w:val="24"/>
+              </w:rPr>
+            </w:pPr>
+          </w:p>
+        </w:tc>
+        <w:tc>
+          <w:tcPr>
+            <w:tcW w:w="1799" w:type="dxa"/>
+          </w:tcPr>
+          <w:p>
+            <w:pPr>
+              <w:pStyle w:val="ListParagraph"/>
+              <w:ind w:left="0"/>
+              <w:rPr>
+                <w:sz w:val="24"/>
+                <w:szCs w:val="24"/>
+              </w:rPr>
+            </w:pPr>
+          </w:p>
+        </w:tc>
+        <w:tc>
+          <w:tcPr>
+            <w:tcW w:w="1799" w:type="dxa"/>
+          </w:tcPr>
+          <w:p>
+            <w:pPr>
+              <w:pStyle w:val="ListParagraph"/>
+              <w:ind w:left="0"/>
+              <w:rPr>
+                <w:sz w:val="24"/>
+                <w:szCs w:val="24"/>
+              </w:rPr>
+            </w:pPr>
+          </w:p>
+        </w:tc>
+      </w:tr>
+    </w:tbl>
+    <w:p>
+      <w:pPr>
+        <w:pStyle w:val="ListParagraph"/>
+        <w:ind w:left="1080"/>
+        <w:rPr>
+          <w:sz w:val="24"/>
+          <w:szCs w:val="24"/>
+        </w:rPr>
+      </w:pPr>
+    </w:p>
+    <w:p>
+      <w:pPr>
+        <w:pStyle w:val="ListParagraph"/>
+        <w:ind w:left="1080"/>
+        <w:rPr>
+          <w:sz w:val="24"/>
+          <w:szCs w:val="24"/>
+        </w:rPr>
+      </w:pPr>
+    </w:p>
+    <w:p>
+      <w:pPr>
+        <w:pStyle w:val="ListParagraph"/>
+        <w:ind w:left="1080"/>
+        <w:rPr>
+          <w:sz w:val="24"/>
+          <w:szCs w:val="24"/>
+        </w:rPr>
+      </w:pPr>
+    </w:p>
+    <w:p>
+      <w:pPr>
+        <w:pStyle w:val="ListParagraph"/>
+        <w:ind w:left="1080"/>
+        <w:rPr>
+          <w:sz w:val="24"/>
+          <w:szCs w:val="24"/>
+        </w:rPr>
+      </w:pPr>
+    </w:p>
+    <w:p>
+      <w:pPr>
+        <w:pStyle w:val="ListParagraph"/>
+        <w:ind w:left="1080"/>
+        <w:rPr>
+          <w:sz w:val="24"/>
+          <w:szCs w:val="24"/>
+        </w:rPr>
+      </w:pPr>
+    </w:p>
+    <w:p>
+      <w:pPr>
+        <w:pStyle w:val="ListParagraph"/>
+        <w:ind w:left="1080"/>
+        <w:rPr>
+          <w:sz w:val="24"/>
+          <w:szCs w:val="24"/>
+        </w:rPr>
+      </w:pPr>
+    </w:p>
+    <w:p>
+      <w:pPr>
+        <w:pStyle w:val="ListParagraph"/>
+        <w:ind w:left="1080"/>
+        <w:rPr>
+          <w:sz w:val="24"/>
+          <w:szCs w:val="24"/>
+        </w:rPr>
+      </w:pPr>
+    </w:p>
+    <w:p>
+      <w:pPr>
+        <w:pStyle w:val="ListParagraph"/>
+        <w:ind w:left="1080"/>
+        <w:rPr>
+          <w:sz w:val="24"/>
+          <w:szCs w:val="24"/>
+        </w:rPr>
+      </w:pPr>
+    </w:p>
+    <w:p>
+      <w:pPr>
+        <w:pStyle w:val="ListParagraph"/>
+        <w:ind w:left="1080"/>
+        <w:rPr>
+          <w:sz w:val="24"/>
+          <w:szCs w:val="24"/>
+        </w:rPr>
+      </w:pPr>
+    </w:p>
+    <w:p>
+      <w:pPr>
+        <w:pStyle w:val="ListParagraph"/>
+        <w:ind w:left="1080"/>
+        <w:rPr>
+          <w:sz w:val="24"/>
+          <w:szCs w:val="24"/>
+        </w:rPr>
+      </w:pPr>
+    </w:p>
+    <w:p>
+      <w:pPr>
+        <w:pStyle w:val="ListParagraph"/>
+        <w:ind w:left="1080"/>
+        <w:rPr>
+          <w:sz w:val="24"/>
+          <w:szCs w:val="24"/>
+        </w:rPr>
+      </w:pPr>
+    </w:p>
+    <w:p>
+      <w:pPr>
+        <w:pStyle w:val="ListParagraph"/>
+        <w:ind w:left="1080"/>
+        <w:rPr>
+          <w:sz w:val="24"/>
+          <w:szCs w:val="24"/>
+        </w:rPr>
+      </w:pPr>
+    </w:p>
+    <w:p>
+      <w:pPr>
+        <w:pStyle w:val="ListParagraph"/>
+        <w:numPr>
+          <w:ilvl w:val="0"/>
+          <w:numId w:val="7"/>
+        </w:numPr>
+        <w:rPr>
+          <w:sz w:val="24"/>
+          <w:szCs w:val="24"/>
+        </w:rPr>
+      </w:pPr>
+      <w:r>
+        <w:rPr>
+          <w:sz w:val="24"/>
+          <w:szCs w:val="24"/>
+        </w:rPr>
+        <w:t xml:space="preserve">The table below lists the big-O running times of certain operations. Fill in the missing spots </w:t>
+      </w:r>
+      <w:proofErr w:type="gramStart"/>
+      <w:r>
+        <w:rPr>
+          <w:sz w:val="24"/>
+          <w:szCs w:val="24"/>
+        </w:rPr>
+        <w:t>of</w:t>
+      </w:r>
+      <w:proofErr w:type="gramEnd"/>
+      <w:r>
+        <w:rPr>
+          <w:sz w:val="24"/>
+          <w:szCs w:val="24"/>
+        </w:rPr>
+        <w:t xml:space="preserve"> the table with the correct running time.</w:t>
+      </w:r>
+    </w:p>
+    <w:p>
+      <w:pPr>
+        <w:rPr>
+          <w:sz w:val="24"/>
+          <w:szCs w:val="24"/>
+        </w:rPr>
+      </w:pPr>
+    </w:p>
+    <w:tbl>
+      <w:tblPr>
+        <w:tblStyle w:val="TableGrid"/>
+        <w:tblW w:w="0" w:type="auto"/>
+        <w:tblLook w:val="04A0" w:firstRow="1" w:lastRow="0" w:firstColumn="1" w:lastColumn="0" w:noHBand="0" w:noVBand="1"/>
+      </w:tblPr>
+      <w:tblGrid>
+        <w:gridCol w:w="5395"/>
+        <w:gridCol w:w="5395"/>
+      </w:tblGrid>
+      <w:tr>
+        <w:tc>
+          <w:tcPr>
+            <w:tcW w:w="5395" w:type="dxa"/>
+          </w:tcPr>
+          <w:p>
+            <w:pPr>
+              <w:rPr>
+                <w:sz w:val="36"/>
+                <w:szCs w:val="36"/>
+              </w:rPr>
+            </w:pPr>
+            <w:r>
+              <w:rPr>
+                <w:sz w:val="36"/>
+                <w:szCs w:val="36"/>
+              </w:rPr>
+              <w:t>Linear Search</w:t>
+            </w:r>
+          </w:p>
+        </w:tc>
+        <w:tc>
+          <w:tcPr>
+            <w:tcW w:w="5395" w:type="dxa"/>
+          </w:tcPr>
+          <w:p>
+            <w:pPr>
+              <w:rPr>
+                <w:sz w:val="36"/>
+                <w:szCs w:val="36"/>
+              </w:rPr>
+            </w:pPr>
+          </w:p>
+        </w:tc>
+      </w:tr>
+      <w:tr>
+        <w:tc>
+          <w:tcPr>
+            <w:tcW w:w="5395" w:type="dxa"/>
+          </w:tcPr>
+          <w:p>
+            <w:pPr>
+              <w:rPr>
+                <w:sz w:val="36"/>
+                <w:szCs w:val="36"/>
+              </w:rPr>
+            </w:pPr>
+            <w:r>
+              <w:rPr>
+                <w:sz w:val="36"/>
+                <w:szCs w:val="36"/>
+              </w:rPr>
+              <w:t>Quick Sort</w:t>
+            </w:r>
+          </w:p>
+        </w:tc>
+        <w:tc>
+          <w:tcPr>
+            <w:tcW w:w="5395" w:type="dxa"/>
+          </w:tcPr>
+          <w:p>
+            <w:pPr>
+              <w:rPr>
+                <w:sz w:val="36"/>
+                <w:szCs w:val="36"/>
+              </w:rPr>
+            </w:pPr>
+            <w:r>
+              <w:rPr>
+                <w:sz w:val="36"/>
+                <w:szCs w:val="36"/>
+              </w:rPr>
+              <w:t>O(n</w:t>
+            </w:r>
+            <w:r>
+              <w:rPr>
+                <w:sz w:val="36"/>
+                <w:szCs w:val="36"/>
+                <w:vertAlign w:val="superscript"/>
+              </w:rPr>
+              <w:t>2</w:t>
+            </w:r>
+            <w:r>
+              <w:rPr>
+                <w:sz w:val="36"/>
+                <w:szCs w:val="36"/>
+              </w:rPr>
+              <w:t>)</w:t>
+            </w:r>
+          </w:p>
+        </w:tc>
+      </w:tr>
+      <w:tr>
+        <w:tc>
+          <w:tcPr>
+            <w:tcW w:w="5395" w:type="dxa"/>
+          </w:tcPr>
+          <w:p>
+            <w:pPr>
+              <w:rPr>
+                <w:sz w:val="36"/>
+                <w:szCs w:val="36"/>
+              </w:rPr>
+            </w:pPr>
+            <w:r>
+              <w:rPr>
+                <w:sz w:val="36"/>
+                <w:szCs w:val="36"/>
+              </w:rPr>
+              <w:t>Binary Search</w:t>
+            </w:r>
+          </w:p>
+        </w:tc>
+        <w:tc>
+          <w:tcPr>
+            <w:tcW w:w="5395" w:type="dxa"/>
+          </w:tcPr>
+          <w:p>
+            <w:pPr>
+              <w:rPr>
+                <w:sz w:val="36"/>
+                <w:szCs w:val="36"/>
+              </w:rPr>
+            </w:pPr>
+          </w:p>
+        </w:tc>
+      </w:tr>
+      <w:tr>
+        <w:tc>
+          <w:tcPr>
+            <w:tcW w:w="5395" w:type="dxa"/>
+          </w:tcPr>
+          <w:p>
+            <w:pPr>
+              <w:rPr>
+                <w:sz w:val="36"/>
+                <w:szCs w:val="36"/>
+              </w:rPr>
+            </w:pPr>
+            <w:r>
+              <w:rPr>
+                <w:sz w:val="36"/>
+                <w:szCs w:val="36"/>
+              </w:rPr>
+              <w:t>Popping an element from the Stack</w:t>
+            </w:r>
+          </w:p>
+        </w:tc>
+        <w:tc>
+          <w:tcPr>
+            <w:tcW w:w="5395" w:type="dxa"/>
+          </w:tcPr>
+          <w:p>
+            <w:pPr>
+              <w:rPr>
+                <w:sz w:val="36"/>
+                <w:szCs w:val="36"/>
+              </w:rPr>
+            </w:pPr>
+          </w:p>
+        </w:tc>
+      </w:tr>
+      <w:tr>
+        <w:trPr>
+          <w:trHeight w:val="70"/>
+        </w:trPr>
+        <w:tc>
+          <w:tcPr>
+            <w:tcW w:w="5395" w:type="dxa"/>
+          </w:tcPr>
+          <w:p>
+            <w:pPr>
+              <w:rPr>
+                <w:sz w:val="36"/>
+                <w:szCs w:val="36"/>
+              </w:rPr>
+            </w:pPr>
+            <w:r>
+              <w:rPr>
+                <w:sz w:val="36"/>
+                <w:szCs w:val="36"/>
+              </w:rPr>
+              <w:t>Printing out a linked list using recursion</w:t>
+            </w:r>
+          </w:p>
+        </w:tc>
+        <w:tc>
+          <w:tcPr>
+            <w:tcW w:w="5395" w:type="dxa"/>
+          </w:tcPr>
+          <w:p>
+            <w:pPr>
+              <w:rPr>
+                <w:sz w:val="36"/>
+                <w:szCs w:val="36"/>
+              </w:rPr>
+            </w:pPr>
+            <w:r>
+              <w:rPr>
+                <w:sz w:val="36"/>
+                <w:szCs w:val="36"/>
+              </w:rPr>
+              <w:t>O(n)</w:t>
+            </w:r>
+          </w:p>
+        </w:tc>
+      </w:tr>
+    </w:tbl>
+    <w:p>
+      <w:pPr>
+        <w:rPr>
+          <w:sz w:val="24"/>
+          <w:szCs w:val="24"/>
+        </w:rPr>
+      </w:pPr>
+    </w:p>
+    <w:p>
+      <w:pPr>
+        <w:rPr>
+          <w:sz w:val="24"/>
+          <w:szCs w:val="24"/>
+        </w:rPr>
+      </w:pPr>
+    </w:p>
+    <w:p>
+      <w:pPr>
+        <w:pStyle w:val="ListParagraph"/>
+        <w:numPr>
+          <w:ilvl w:val="0"/>
+          <w:numId w:val="7"/>
+        </w:numPr>
+        <w:rPr>
+          <w:sz w:val="24"/>
+          <w:szCs w:val="24"/>
+        </w:rPr>
+      </w:pPr>
+      <w:r>
+        <w:rPr>
+          <w:sz w:val="24"/>
+          <w:szCs w:val="24"/>
+        </w:rPr>
+        <w:t>Suppose you want to create your own Stack data structure class, but you need to decide if you should use an Array or a Linked List. In general, when should you use an array vs a LinkedList as an underlying data structure for a stack?</w:t>
+      </w:r>
+    </w:p>
+    <w:p>
+      <w:pPr>
+        <w:rPr>
+          <w:sz w:val="24"/>
+          <w:szCs w:val="24"/>
+        </w:rPr>
+      </w:pPr>
+    </w:p>
+    <w:p>
+      <w:pPr>
+        <w:rPr>
+          <w:sz w:val="24"/>
+          <w:szCs w:val="24"/>
+        </w:rPr>
+      </w:pPr>
+    </w:p>
+    <w:p>
+      <w:pPr>
+        <w:rPr>
+          <w:sz w:val="24"/>
+          <w:szCs w:val="24"/>
+        </w:rPr>
+      </w:pPr>
+    </w:p>
+    <w:p>
+      <w:pPr>
+        <w:rPr>
+          <w:sz w:val="24"/>
+          <w:szCs w:val="24"/>
+        </w:rPr>
+      </w:pPr>
+    </w:p>
+    <w:p>
+      <w:pPr>
+        <w:pStyle w:val="ListParagraph"/>
+        <w:numPr>
+          <w:ilvl w:val="0"/>
+          <w:numId w:val="7"/>
+        </w:numPr>
+        <w:rPr>
+          <w:sz w:val="24"/>
+          <w:szCs w:val="24"/>
+        </w:rPr>
+      </w:pPr>
+      <w:r>
+        <w:rPr>
+          <w:sz w:val="24"/>
+          <w:szCs w:val="24"/>
+        </w:rPr>
+        <w:t>What is a stack overflow?</w:t>
+      </w:r>
+    </w:p>
+    <w:p>
+      <w:pPr>
+        <w:rPr>
+          <w:sz w:val="24"/>
+          <w:szCs w:val="24"/>
+        </w:rPr>
+      </w:pPr>
+    </w:p>
+    <w:p>
+      <w:pPr>
+        <w:rPr>
+          <w:sz w:val="24"/>
+          <w:szCs w:val="24"/>
+        </w:rPr>
+      </w:pPr>
+    </w:p>
+    <w:p>
+      <w:pPr>
+        <w:rPr>
+          <w:sz w:val="24"/>
+          <w:szCs w:val="24"/>
+        </w:rPr>
+      </w:pPr>
+    </w:p>
+    <w:p>
+      <w:pPr>
+        <w:rPr>
+          <w:sz w:val="24"/>
+          <w:szCs w:val="24"/>
+        </w:rPr>
+      </w:pPr>
+    </w:p>
+    <w:p>
+      <w:pPr>
+        <w:rPr>
+          <w:sz w:val="24"/>
+          <w:szCs w:val="24"/>
+        </w:rPr>
+      </w:pPr>
+    </w:p>
+    <w:p>
+      <w:pPr>
+        <w:pStyle w:val="ListParagraph"/>
+        <w:numPr>
+          <w:ilvl w:val="0"/>
+          <w:numId w:val="7"/>
+        </w:numPr>
+        <w:rPr>
+          <w:sz w:val="24"/>
+          <w:szCs w:val="24"/>
+        </w:rPr>
+      </w:pPr>
+      <w:r>
+        <w:rPr>
+          <w:sz w:val="24"/>
+          <w:szCs w:val="24"/>
+        </w:rPr>
+        <w:t>True/False: It doesn’t matter what sorting algorithm I use; they all do the same thing in the end.</w:t>
       </w:r>
     </w:p>
     <w:sectPr>
@@ -1098,6 +4215,95 @@
     </w:lvl>
   </w:abstractNum>
   <w:abstractNum w:abstractNumId="2" w15:restartNumberingAfterBreak="0">
+    <w:nsid w:val="195472BA"/>
+    <w:multiLevelType w:val="hybridMultilevel"/>
+    <w:tmpl w:val="CC14B960"/>
+    <w:lvl w:ilvl="0" w:tplc="4A8403D2">
+      <w:start w:val="1"/>
+      <w:numFmt w:val="upperRoman"/>
+      <w:lvlText w:val="%1."/>
+      <w:lvlJc w:val="left"/>
+      <w:pPr>
+        <w:ind w:left="1080" w:hanging="720"/>
+      </w:pPr>
+      <w:rPr>
+        <w:rFonts w:hint="default"/>
+      </w:rPr>
+    </w:lvl>
+    <w:lvl w:ilvl="1" w:tplc="04090019" w:tentative="1">
+      <w:start w:val="1"/>
+      <w:numFmt w:val="lowerLetter"/>
+      <w:lvlText w:val="%2."/>
+      <w:lvlJc w:val="left"/>
+      <w:pPr>
+        <w:ind w:left="1440" w:hanging="360"/>
+      </w:pPr>
+    </w:lvl>
+    <w:lvl w:ilvl="2" w:tplc="0409001B" w:tentative="1">
+      <w:start w:val="1"/>
+      <w:numFmt w:val="lowerRoman"/>
+      <w:lvlText w:val="%3."/>
+      <w:lvlJc w:val="right"/>
+      <w:pPr>
+        <w:ind w:left="2160" w:hanging="180"/>
+      </w:pPr>
+    </w:lvl>
+    <w:lvl w:ilvl="3" w:tplc="0409000F" w:tentative="1">
+      <w:start w:val="1"/>
+      <w:numFmt w:val="decimal"/>
+      <w:lvlText w:val="%4."/>
+      <w:lvlJc w:val="left"/>
+      <w:pPr>
+        <w:ind w:left="2880" w:hanging="360"/>
+      </w:pPr>
+    </w:lvl>
+    <w:lvl w:ilvl="4" w:tplc="04090019" w:tentative="1">
+      <w:start w:val="1"/>
+      <w:numFmt w:val="lowerLetter"/>
+      <w:lvlText w:val="%5."/>
+      <w:lvlJc w:val="left"/>
+      <w:pPr>
+        <w:ind w:left="3600" w:hanging="360"/>
+      </w:pPr>
+    </w:lvl>
+    <w:lvl w:ilvl="5" w:tplc="0409001B" w:tentative="1">
+      <w:start w:val="1"/>
+      <w:numFmt w:val="lowerRoman"/>
+      <w:lvlText w:val="%6."/>
+      <w:lvlJc w:val="right"/>
+      <w:pPr>
+        <w:ind w:left="4320" w:hanging="180"/>
+      </w:pPr>
+    </w:lvl>
+    <w:lvl w:ilvl="6" w:tplc="0409000F" w:tentative="1">
+      <w:start w:val="1"/>
+      <w:numFmt w:val="decimal"/>
+      <w:lvlText w:val="%7."/>
+      <w:lvlJc w:val="left"/>
+      <w:pPr>
+        <w:ind w:left="5040" w:hanging="360"/>
+      </w:pPr>
+    </w:lvl>
+    <w:lvl w:ilvl="7" w:tplc="04090019" w:tentative="1">
+      <w:start w:val="1"/>
+      <w:numFmt w:val="lowerLetter"/>
+      <w:lvlText w:val="%8."/>
+      <w:lvlJc w:val="left"/>
+      <w:pPr>
+        <w:ind w:left="5760" w:hanging="360"/>
+      </w:pPr>
+    </w:lvl>
+    <w:lvl w:ilvl="8" w:tplc="0409001B" w:tentative="1">
+      <w:start w:val="1"/>
+      <w:numFmt w:val="lowerRoman"/>
+      <w:lvlText w:val="%9."/>
+      <w:lvlJc w:val="right"/>
+      <w:pPr>
+        <w:ind w:left="6480" w:hanging="180"/>
+      </w:pPr>
+    </w:lvl>
+  </w:abstractNum>
+  <w:abstractNum w:abstractNumId="3" w15:restartNumberingAfterBreak="0">
     <w:nsid w:val="29D46742"/>
     <w:multiLevelType w:val="hybridMultilevel"/>
     <w:tmpl w:val="B4F47A2E"/>
@@ -1186,7 +4392,7 @@
       </w:pPr>
     </w:lvl>
   </w:abstractNum>
-  <w:abstractNum w:abstractNumId="3" w15:restartNumberingAfterBreak="0">
+  <w:abstractNum w:abstractNumId="4" w15:restartNumberingAfterBreak="0">
     <w:nsid w:val="3BCD6875"/>
     <w:multiLevelType w:val="hybridMultilevel"/>
     <w:tmpl w:val="5EEABD10"/>
@@ -1299,7 +4505,93 @@
       </w:rPr>
     </w:lvl>
   </w:abstractNum>
-  <w:abstractNum w:abstractNumId="4" w15:restartNumberingAfterBreak="0">
+  <w:abstractNum w:abstractNumId="5" w15:restartNumberingAfterBreak="0">
+    <w:nsid w:val="4EF851F6"/>
+    <w:multiLevelType w:val="hybridMultilevel"/>
+    <w:tmpl w:val="31B44BA0"/>
+    <w:lvl w:ilvl="0" w:tplc="04090013">
+      <w:start w:val="1"/>
+      <w:numFmt w:val="upperRoman"/>
+      <w:lvlText w:val="%1."/>
+      <w:lvlJc w:val="right"/>
+      <w:pPr>
+        <w:ind w:left="720" w:hanging="360"/>
+      </w:pPr>
+    </w:lvl>
+    <w:lvl w:ilvl="1" w:tplc="04090019" w:tentative="1">
+      <w:start w:val="1"/>
+      <w:numFmt w:val="lowerLetter"/>
+      <w:lvlText w:val="%2."/>
+      <w:lvlJc w:val="left"/>
+      <w:pPr>
+        <w:ind w:left="1440" w:hanging="360"/>
+      </w:pPr>
+    </w:lvl>
+    <w:lvl w:ilvl="2" w:tplc="0409001B" w:tentative="1">
+      <w:start w:val="1"/>
+      <w:numFmt w:val="lowerRoman"/>
+      <w:lvlText w:val="%3."/>
+      <w:lvlJc w:val="right"/>
+      <w:pPr>
+        <w:ind w:left="2160" w:hanging="180"/>
+      </w:pPr>
+    </w:lvl>
+    <w:lvl w:ilvl="3" w:tplc="0409000F" w:tentative="1">
+      <w:start w:val="1"/>
+      <w:numFmt w:val="decimal"/>
+      <w:lvlText w:val="%4."/>
+      <w:lvlJc w:val="left"/>
+      <w:pPr>
+        <w:ind w:left="2880" w:hanging="360"/>
+      </w:pPr>
+    </w:lvl>
+    <w:lvl w:ilvl="4" w:tplc="04090019" w:tentative="1">
+      <w:start w:val="1"/>
+      <w:numFmt w:val="lowerLetter"/>
+      <w:lvlText w:val="%5."/>
+      <w:lvlJc w:val="left"/>
+      <w:pPr>
+        <w:ind w:left="3600" w:hanging="360"/>
+      </w:pPr>
+    </w:lvl>
+    <w:lvl w:ilvl="5" w:tplc="0409001B" w:tentative="1">
+      <w:start w:val="1"/>
+      <w:numFmt w:val="lowerRoman"/>
+      <w:lvlText w:val="%6."/>
+      <w:lvlJc w:val="right"/>
+      <w:pPr>
+        <w:ind w:left="4320" w:hanging="180"/>
+      </w:pPr>
+    </w:lvl>
+    <w:lvl w:ilvl="6" w:tplc="0409000F" w:tentative="1">
+      <w:start w:val="1"/>
+      <w:numFmt w:val="decimal"/>
+      <w:lvlText w:val="%7."/>
+      <w:lvlJc w:val="left"/>
+      <w:pPr>
+        <w:ind w:left="5040" w:hanging="360"/>
+      </w:pPr>
+    </w:lvl>
+    <w:lvl w:ilvl="7" w:tplc="04090019" w:tentative="1">
+      <w:start w:val="1"/>
+      <w:numFmt w:val="lowerLetter"/>
+      <w:lvlText w:val="%8."/>
+      <w:lvlJc w:val="left"/>
+      <w:pPr>
+        <w:ind w:left="5760" w:hanging="360"/>
+      </w:pPr>
+    </w:lvl>
+    <w:lvl w:ilvl="8" w:tplc="0409001B" w:tentative="1">
+      <w:start w:val="1"/>
+      <w:numFmt w:val="lowerRoman"/>
+      <w:lvlText w:val="%9."/>
+      <w:lvlJc w:val="right"/>
+      <w:pPr>
+        <w:ind w:left="6480" w:hanging="180"/>
+      </w:pPr>
+    </w:lvl>
+  </w:abstractNum>
+  <w:abstractNum w:abstractNumId="6" w15:restartNumberingAfterBreak="0">
     <w:nsid w:val="522512D4"/>
     <w:multiLevelType w:val="hybridMultilevel"/>
     <w:tmpl w:val="457857F2"/>
@@ -1388,11 +4680,279 @@
       </w:pPr>
     </w:lvl>
   </w:abstractNum>
-  <w:abstractNum w:abstractNumId="5" w15:restartNumberingAfterBreak="0">
+  <w:abstractNum w:abstractNumId="7" w15:restartNumberingAfterBreak="0">
+    <w:nsid w:val="70194147"/>
+    <w:multiLevelType w:val="hybridMultilevel"/>
+    <w:tmpl w:val="53DA22FC"/>
+    <w:lvl w:ilvl="0" w:tplc="4EFEE36C">
+      <w:start w:val="1"/>
+      <w:numFmt w:val="upperRoman"/>
+      <w:lvlText w:val="%1."/>
+      <w:lvlJc w:val="left"/>
+      <w:pPr>
+        <w:ind w:left="1800" w:hanging="720"/>
+      </w:pPr>
+      <w:rPr>
+        <w:rFonts w:ascii="Times New Roman" w:hAnsi="Times New Roman" w:hint="default"/>
+        <w:color w:val="auto"/>
+      </w:rPr>
+    </w:lvl>
+    <w:lvl w:ilvl="1" w:tplc="04090019" w:tentative="1">
+      <w:start w:val="1"/>
+      <w:numFmt w:val="lowerLetter"/>
+      <w:lvlText w:val="%2."/>
+      <w:lvlJc w:val="left"/>
+      <w:pPr>
+        <w:ind w:left="2160" w:hanging="360"/>
+      </w:pPr>
+    </w:lvl>
+    <w:lvl w:ilvl="2" w:tplc="0409001B" w:tentative="1">
+      <w:start w:val="1"/>
+      <w:numFmt w:val="lowerRoman"/>
+      <w:lvlText w:val="%3."/>
+      <w:lvlJc w:val="right"/>
+      <w:pPr>
+        <w:ind w:left="2880" w:hanging="180"/>
+      </w:pPr>
+    </w:lvl>
+    <w:lvl w:ilvl="3" w:tplc="0409000F" w:tentative="1">
+      <w:start w:val="1"/>
+      <w:numFmt w:val="decimal"/>
+      <w:lvlText w:val="%4."/>
+      <w:lvlJc w:val="left"/>
+      <w:pPr>
+        <w:ind w:left="3600" w:hanging="360"/>
+      </w:pPr>
+    </w:lvl>
+    <w:lvl w:ilvl="4" w:tplc="04090019" w:tentative="1">
+      <w:start w:val="1"/>
+      <w:numFmt w:val="lowerLetter"/>
+      <w:lvlText w:val="%5."/>
+      <w:lvlJc w:val="left"/>
+      <w:pPr>
+        <w:ind w:left="4320" w:hanging="360"/>
+      </w:pPr>
+    </w:lvl>
+    <w:lvl w:ilvl="5" w:tplc="0409001B" w:tentative="1">
+      <w:start w:val="1"/>
+      <w:numFmt w:val="lowerRoman"/>
+      <w:lvlText w:val="%6."/>
+      <w:lvlJc w:val="right"/>
+      <w:pPr>
+        <w:ind w:left="5040" w:hanging="180"/>
+      </w:pPr>
+    </w:lvl>
+    <w:lvl w:ilvl="6" w:tplc="0409000F" w:tentative="1">
+      <w:start w:val="1"/>
+      <w:numFmt w:val="decimal"/>
+      <w:lvlText w:val="%7."/>
+      <w:lvlJc w:val="left"/>
+      <w:pPr>
+        <w:ind w:left="5760" w:hanging="360"/>
+      </w:pPr>
+    </w:lvl>
+    <w:lvl w:ilvl="7" w:tplc="04090019" w:tentative="1">
+      <w:start w:val="1"/>
+      <w:numFmt w:val="lowerLetter"/>
+      <w:lvlText w:val="%8."/>
+      <w:lvlJc w:val="left"/>
+      <w:pPr>
+        <w:ind w:left="6480" w:hanging="360"/>
+      </w:pPr>
+    </w:lvl>
+    <w:lvl w:ilvl="8" w:tplc="0409001B" w:tentative="1">
+      <w:start w:val="1"/>
+      <w:numFmt w:val="lowerRoman"/>
+      <w:lvlText w:val="%9."/>
+      <w:lvlJc w:val="right"/>
+      <w:pPr>
+        <w:ind w:left="7200" w:hanging="180"/>
+      </w:pPr>
+    </w:lvl>
+  </w:abstractNum>
+  <w:abstractNum w:abstractNumId="8" w15:restartNumberingAfterBreak="0">
     <w:nsid w:val="70D7360F"/>
     <w:multiLevelType w:val="hybridMultilevel"/>
     <w:tmpl w:val="ED9E7C94"/>
     <w:lvl w:ilvl="0" w:tplc="85046AD6">
+      <w:start w:val="1"/>
+      <w:numFmt w:val="decimal"/>
+      <w:lvlText w:val="%1."/>
+      <w:lvlJc w:val="left"/>
+      <w:pPr>
+        <w:ind w:left="1080" w:hanging="360"/>
+      </w:pPr>
+      <w:rPr>
+        <w:rFonts w:hint="default"/>
+      </w:rPr>
+    </w:lvl>
+    <w:lvl w:ilvl="1" w:tplc="04090019">
+      <w:start w:val="1"/>
+      <w:numFmt w:val="lowerLetter"/>
+      <w:lvlText w:val="%2."/>
+      <w:lvlJc w:val="left"/>
+      <w:pPr>
+        <w:ind w:left="1800" w:hanging="360"/>
+      </w:pPr>
+    </w:lvl>
+    <w:lvl w:ilvl="2" w:tplc="0409001B" w:tentative="1">
+      <w:start w:val="1"/>
+      <w:numFmt w:val="lowerRoman"/>
+      <w:lvlText w:val="%3."/>
+      <w:lvlJc w:val="right"/>
+      <w:pPr>
+        <w:ind w:left="2520" w:hanging="180"/>
+      </w:pPr>
+    </w:lvl>
+    <w:lvl w:ilvl="3" w:tplc="0409000F" w:tentative="1">
+      <w:start w:val="1"/>
+      <w:numFmt w:val="decimal"/>
+      <w:lvlText w:val="%4."/>
+      <w:lvlJc w:val="left"/>
+      <w:pPr>
+        <w:ind w:left="3240" w:hanging="360"/>
+      </w:pPr>
+    </w:lvl>
+    <w:lvl w:ilvl="4" w:tplc="04090019" w:tentative="1">
+      <w:start w:val="1"/>
+      <w:numFmt w:val="lowerLetter"/>
+      <w:lvlText w:val="%5."/>
+      <w:lvlJc w:val="left"/>
+      <w:pPr>
+        <w:ind w:left="3960" w:hanging="360"/>
+      </w:pPr>
+    </w:lvl>
+    <w:lvl w:ilvl="5" w:tplc="0409001B" w:tentative="1">
+      <w:start w:val="1"/>
+      <w:numFmt w:val="lowerRoman"/>
+      <w:lvlText w:val="%6."/>
+      <w:lvlJc w:val="right"/>
+      <w:pPr>
+        <w:ind w:left="4680" w:hanging="180"/>
+      </w:pPr>
+    </w:lvl>
+    <w:lvl w:ilvl="6" w:tplc="0409000F" w:tentative="1">
+      <w:start w:val="1"/>
+      <w:numFmt w:val="decimal"/>
+      <w:lvlText w:val="%7."/>
+      <w:lvlJc w:val="left"/>
+      <w:pPr>
+        <w:ind w:left="5400" w:hanging="360"/>
+      </w:pPr>
+    </w:lvl>
+    <w:lvl w:ilvl="7" w:tplc="04090019" w:tentative="1">
+      <w:start w:val="1"/>
+      <w:numFmt w:val="lowerLetter"/>
+      <w:lvlText w:val="%8."/>
+      <w:lvlJc w:val="left"/>
+      <w:pPr>
+        <w:ind w:left="6120" w:hanging="360"/>
+      </w:pPr>
+    </w:lvl>
+    <w:lvl w:ilvl="8" w:tplc="0409001B" w:tentative="1">
+      <w:start w:val="1"/>
+      <w:numFmt w:val="lowerRoman"/>
+      <w:lvlText w:val="%9."/>
+      <w:lvlJc w:val="right"/>
+      <w:pPr>
+        <w:ind w:left="6840" w:hanging="180"/>
+      </w:pPr>
+    </w:lvl>
+  </w:abstractNum>
+  <w:abstractNum w:abstractNumId="9" w15:restartNumberingAfterBreak="0">
+    <w:nsid w:val="716210BF"/>
+    <w:multiLevelType w:val="hybridMultilevel"/>
+    <w:tmpl w:val="2E4CA17A"/>
+    <w:lvl w:ilvl="0" w:tplc="0409000F">
+      <w:start w:val="1"/>
+      <w:numFmt w:val="decimal"/>
+      <w:lvlText w:val="%1."/>
+      <w:lvlJc w:val="left"/>
+      <w:pPr>
+        <w:ind w:left="720" w:hanging="360"/>
+      </w:pPr>
+      <w:rPr>
+        <w:rFonts w:hint="default"/>
+      </w:rPr>
+    </w:lvl>
+    <w:lvl w:ilvl="1" w:tplc="04090019" w:tentative="1">
+      <w:start w:val="1"/>
+      <w:numFmt w:val="lowerLetter"/>
+      <w:lvlText w:val="%2."/>
+      <w:lvlJc w:val="left"/>
+      <w:pPr>
+        <w:ind w:left="1440" w:hanging="360"/>
+      </w:pPr>
+    </w:lvl>
+    <w:lvl w:ilvl="2" w:tplc="0409001B" w:tentative="1">
+      <w:start w:val="1"/>
+      <w:numFmt w:val="lowerRoman"/>
+      <w:lvlText w:val="%3."/>
+      <w:lvlJc w:val="right"/>
+      <w:pPr>
+        <w:ind w:left="2160" w:hanging="180"/>
+      </w:pPr>
+    </w:lvl>
+    <w:lvl w:ilvl="3" w:tplc="0409000F" w:tentative="1">
+      <w:start w:val="1"/>
+      <w:numFmt w:val="decimal"/>
+      <w:lvlText w:val="%4."/>
+      <w:lvlJc w:val="left"/>
+      <w:pPr>
+        <w:ind w:left="2880" w:hanging="360"/>
+      </w:pPr>
+    </w:lvl>
+    <w:lvl w:ilvl="4" w:tplc="04090019" w:tentative="1">
+      <w:start w:val="1"/>
+      <w:numFmt w:val="lowerLetter"/>
+      <w:lvlText w:val="%5."/>
+      <w:lvlJc w:val="left"/>
+      <w:pPr>
+        <w:ind w:left="3600" w:hanging="360"/>
+      </w:pPr>
+    </w:lvl>
+    <w:lvl w:ilvl="5" w:tplc="0409001B" w:tentative="1">
+      <w:start w:val="1"/>
+      <w:numFmt w:val="lowerRoman"/>
+      <w:lvlText w:val="%6."/>
+      <w:lvlJc w:val="right"/>
+      <w:pPr>
+        <w:ind w:left="4320" w:hanging="180"/>
+      </w:pPr>
+    </w:lvl>
+    <w:lvl w:ilvl="6" w:tplc="0409000F" w:tentative="1">
+      <w:start w:val="1"/>
+      <w:numFmt w:val="decimal"/>
+      <w:lvlText w:val="%7."/>
+      <w:lvlJc w:val="left"/>
+      <w:pPr>
+        <w:ind w:left="5040" w:hanging="360"/>
+      </w:pPr>
+    </w:lvl>
+    <w:lvl w:ilvl="7" w:tplc="04090019" w:tentative="1">
+      <w:start w:val="1"/>
+      <w:numFmt w:val="lowerLetter"/>
+      <w:lvlText w:val="%8."/>
+      <w:lvlJc w:val="left"/>
+      <w:pPr>
+        <w:ind w:left="5760" w:hanging="360"/>
+      </w:pPr>
+    </w:lvl>
+    <w:lvl w:ilvl="8" w:tplc="0409001B" w:tentative="1">
+      <w:start w:val="1"/>
+      <w:numFmt w:val="lowerRoman"/>
+      <w:lvlText w:val="%9."/>
+      <w:lvlJc w:val="right"/>
+      <w:pPr>
+        <w:ind w:left="6480" w:hanging="180"/>
+      </w:pPr>
+    </w:lvl>
+  </w:abstractNum>
+  <w:abstractNum w:abstractNumId="10" w15:restartNumberingAfterBreak="0">
+    <w:nsid w:val="7E3F09D9"/>
+    <w:multiLevelType w:val="hybridMultilevel"/>
+    <w:tmpl w:val="525645AE"/>
+    <w:lvl w:ilvl="0" w:tplc="CC3CD5A2">
       <w:start w:val="1"/>
       <w:numFmt w:val="decimal"/>
       <w:lvlText w:val="%1."/>
@@ -1481,19 +5041,34 @@
     <w:abstractNumId w:val="1"/>
   </w:num>
   <w:num w:numId="2" w16cid:durableId="1930498914">
-    <w:abstractNumId w:val="3"/>
+    <w:abstractNumId w:val="4"/>
   </w:num>
   <w:num w:numId="3" w16cid:durableId="135925892">
-    <w:abstractNumId w:val="5"/>
+    <w:abstractNumId w:val="8"/>
   </w:num>
   <w:num w:numId="4" w16cid:durableId="1642729838">
     <w:abstractNumId w:val="0"/>
   </w:num>
   <w:num w:numId="5" w16cid:durableId="1407799357">
+    <w:abstractNumId w:val="3"/>
+  </w:num>
+  <w:num w:numId="6" w16cid:durableId="1855876554">
+    <w:abstractNumId w:val="6"/>
+  </w:num>
+  <w:num w:numId="7" w16cid:durableId="1240022118">
+    <w:abstractNumId w:val="10"/>
+  </w:num>
+  <w:num w:numId="8" w16cid:durableId="87123010">
+    <w:abstractNumId w:val="9"/>
+  </w:num>
+  <w:num w:numId="9" w16cid:durableId="712384240">
     <w:abstractNumId w:val="2"/>
   </w:num>
-  <w:num w:numId="6" w16cid:durableId="1855876554">
-    <w:abstractNumId w:val="4"/>
+  <w:num w:numId="10" w16cid:durableId="2064523720">
+    <w:abstractNumId w:val="7"/>
+  </w:num>
+  <w:num w:numId="11" w16cid:durableId="1249971208">
+    <w:abstractNumId w:val="5"/>
   </w:num>
 </w:numbering>
 </file>
@@ -2064,6 +5639,25 @@
     <w:basedOn w:val="DefaultParagraphFont"/>
     <w:rsid w:val="00512CAD"/>
   </w:style>
+  <w:style w:type="table" w:styleId="TableGrid">
+    <w:name w:val="Table Grid"/>
+    <w:basedOn w:val="TableNormal"/>
+    <w:uiPriority w:val="39"/>
+    <w:rsid w:val="00A82F0C"/>
+    <w:pPr>
+      <w:spacing w:after="0" w:line="240" w:lineRule="auto"/>
+    </w:pPr>
+    <w:tblPr>
+      <w:tblBorders>
+        <w:top w:val="single" w:sz="4" w:space="0" w:color="auto"/>
+        <w:left w:val="single" w:sz="4" w:space="0" w:color="auto"/>
+        <w:bottom w:val="single" w:sz="4" w:space="0" w:color="auto"/>
+        <w:right w:val="single" w:sz="4" w:space="0" w:color="auto"/>
+        <w:insideH w:val="single" w:sz="4" w:space="0" w:color="auto"/>
+        <w:insideV w:val="single" w:sz="4" w:space="0" w:color="auto"/>
+      </w:tblBorders>
+    </w:tblPr>
+  </w:style>
 </w:styles>
 </file>
 

</xml_diff>